<commit_message>
Updated Documentation and Screenshots
</commit_message>
<xml_diff>
--- a/Documentation.docx
+++ b/Documentation.docx
@@ -265,7 +265,6 @@
         <w:rPr>
           <w:rFonts w:cs="Calibri"/>
           <w:noProof/>
-          <w:lang w:eastAsia="ja-JP"/>
         </w:rPr>
         <w:drawing>
           <wp:inline distT="0" distB="0" distL="0" distR="0">
@@ -438,7 +437,6 @@
       <w:r>
         <w:rPr>
           <w:noProof/>
-          <w:lang w:eastAsia="ja-JP"/>
         </w:rPr>
         <w:drawing>
           <wp:inline distT="0" distB="0" distL="0" distR="0">
@@ -519,19 +517,20 @@
       <w:r>
         <w:rPr>
           <w:noProof/>
-          <w:lang w:eastAsia="ja-JP"/>
         </w:rPr>
         <w:drawing>
           <wp:inline distT="0" distB="0" distL="0" distR="0">
-            <wp:extent cx="4981575" cy="2724150"/>
-            <wp:effectExtent l="19050" t="0" r="9525" b="0"/>
-            <wp:docPr id="4" name="Picture 2"/>
-            <wp:cNvGraphicFramePr/>
+            <wp:extent cx="4946947" cy="2781300"/>
+            <wp:effectExtent l="19050" t="0" r="6053" b="0"/>
+            <wp:docPr id="2" name="Picture 1"/>
+            <wp:cNvGraphicFramePr>
+              <a:graphicFrameLocks xmlns:a="http://schemas.openxmlformats.org/drawingml/2006/main" noChangeAspect="1"/>
+            </wp:cNvGraphicFramePr>
             <a:graphic xmlns:a="http://schemas.openxmlformats.org/drawingml/2006/main">
               <a:graphicData uri="http://schemas.openxmlformats.org/drawingml/2006/picture">
                 <pic:pic xmlns:pic="http://schemas.openxmlformats.org/drawingml/2006/picture">
                   <pic:nvPicPr>
-                    <pic:cNvPr id="4098" name="Picture 2"/>
+                    <pic:cNvPr id="0" name="Picture 1"/>
                     <pic:cNvPicPr>
                       <a:picLocks noChangeAspect="1" noChangeArrowheads="1"/>
                     </pic:cNvPicPr>
@@ -546,7 +545,7 @@
                   <pic:spPr bwMode="auto">
                     <a:xfrm>
                       <a:off x="0" y="0"/>
-                      <a:ext cx="4981575" cy="2724150"/>
+                      <a:ext cx="4946947" cy="2781300"/>
                     </a:xfrm>
                     <a:prstGeom prst="rect">
                       <a:avLst/>
@@ -571,19 +570,32 @@
         <w:ind w:left="360"/>
       </w:pPr>
       <w:r>
-        <w:t>Each thread contains a table with each post. Each post displays the name of the user who created the post, the content of the post, and the time the post was created. Users (who have created an account) can create new posts in the text field at the bottom. Guests without an account will not see this text box.</w:t>
-      </w:r>
-    </w:p>
-    <w:p>
-      <w:pPr>
-        <w:ind w:left="360"/>
-      </w:pPr>
-    </w:p>
-    <w:p>
-      <w:pPr>
-        <w:ind w:left="360"/>
-      </w:pPr>
-      <w:r>
+        <w:t xml:space="preserve">Each thread contains a table with each post. Each post displays the name of the user who created the post, </w:t>
+      </w:r>
+      <w:r>
+        <w:t>the content of the post, the</w:t>
+      </w:r>
+      <w:r>
+        <w:t xml:space="preserve"> time the post was created</w:t>
+      </w:r>
+      <w:r>
+        <w:t xml:space="preserve"> and last edited, and options to edit and delete the post</w:t>
+      </w:r>
+      <w:r>
+        <w:t>. Users (who have created an account) can create new posts in the text field at the bottom. Guests without an account will not see this text box.</w:t>
+      </w:r>
+    </w:p>
+    <w:p>
+      <w:pPr>
+        <w:ind w:left="360"/>
+      </w:pPr>
+    </w:p>
+    <w:p>
+      <w:pPr>
+        <w:ind w:left="360"/>
+      </w:pPr>
+      <w:r>
+        <w:lastRenderedPageBreak/>
         <w:t>If a guest wishes to create threads and posts, they may create a new account by clicking the link at the top right of the screen.</w:t>
       </w:r>
     </w:p>
@@ -593,7 +605,6 @@
         <w:jc w:val="center"/>
       </w:pPr>
       <w:r>
-        <w:lastRenderedPageBreak/>
         <w:t>New user account page:</w:t>
       </w:r>
     </w:p>
@@ -610,19 +621,20 @@
       <w:r>
         <w:rPr>
           <w:noProof/>
-          <w:lang w:eastAsia="ja-JP"/>
         </w:rPr>
         <w:drawing>
           <wp:inline distT="0" distB="0" distL="0" distR="0">
-            <wp:extent cx="5486400" cy="3084342"/>
-            <wp:effectExtent l="19050" t="0" r="0" b="0"/>
-            <wp:docPr id="5" name="Picture 3"/>
-            <wp:cNvGraphicFramePr/>
+            <wp:extent cx="4930006" cy="2771775"/>
+            <wp:effectExtent l="19050" t="0" r="3944" b="0"/>
+            <wp:docPr id="6" name="Picture 4"/>
+            <wp:cNvGraphicFramePr>
+              <a:graphicFrameLocks xmlns:a="http://schemas.openxmlformats.org/drawingml/2006/main" noChangeAspect="1"/>
+            </wp:cNvGraphicFramePr>
             <a:graphic xmlns:a="http://schemas.openxmlformats.org/drawingml/2006/main">
               <a:graphicData uri="http://schemas.openxmlformats.org/drawingml/2006/picture">
                 <pic:pic xmlns:pic="http://schemas.openxmlformats.org/drawingml/2006/picture">
                   <pic:nvPicPr>
-                    <pic:cNvPr id="2050" name="Picture 2"/>
+                    <pic:cNvPr id="0" name="Picture 4"/>
                     <pic:cNvPicPr>
                       <a:picLocks noChangeAspect="1" noChangeArrowheads="1"/>
                     </pic:cNvPicPr>
@@ -637,7 +649,7 @@
                   <pic:spPr bwMode="auto">
                     <a:xfrm>
                       <a:off x="0" y="0"/>
-                      <a:ext cx="5486400" cy="3084342"/>
+                      <a:ext cx="4930006" cy="2771775"/>
                     </a:xfrm>
                     <a:prstGeom prst="rect">
                       <a:avLst/>
@@ -688,7 +700,10 @@
         <w:ind w:left="360"/>
       </w:pPr>
       <w:r>
-        <w:t>For security reasons, if possible, passwords will be stored on the database and encrypted. This is to ensure that the administrators will not have access to the user’s passwords.</w:t>
+        <w:t>For security reasons, passwords are</w:t>
+      </w:r>
+      <w:r>
+        <w:t xml:space="preserve"> stored on the database and encrypted. This is to ensure that the administrators will not have access to the user’s passwords.</w:t>
       </w:r>
       <w:r>
         <w:t xml:space="preserve"> </w:t>

</xml_diff>

<commit_message>
Added implementation details to documentation
</commit_message>
<xml_diff>
--- a/Documentation.docx
+++ b/Documentation.docx
@@ -708,6 +708,130 @@
       <w:r>
         <w:t xml:space="preserve"> </w:t>
       </w:r>
+    </w:p>
+    <w:p>
+      <w:pPr>
+        <w:ind w:left="360"/>
+      </w:pPr>
+    </w:p>
+    <w:p>
+      <w:pPr>
+        <w:pStyle w:val="Heading3"/>
+      </w:pPr>
+      <w:r>
+        <w:t>4. Implementation Details</w:t>
+      </w:r>
+    </w:p>
+    <w:p>
+      <w:pPr>
+        <w:ind w:left="360"/>
+      </w:pPr>
+      <w:r>
+        <w:t>Much of our web forum’s functionality relies on the use of a DBMS. The forum must store data for user accounts, threads and posts and be able to access data at any time. For users to have their own personal accounts and to create threads and posts, their username and password must be stored on a database.</w:t>
+      </w:r>
+    </w:p>
+    <w:p>
+      <w:pPr>
+        <w:ind w:left="360"/>
+      </w:pPr>
+      <w:r>
+        <w:t>Specifically, here are the application requirements that require a DBMS:</w:t>
+      </w:r>
+    </w:p>
+    <w:p>
+      <w:pPr>
+        <w:ind w:left="360"/>
+      </w:pPr>
+    </w:p>
+    <w:p>
+      <w:pPr>
+        <w:ind w:left="360"/>
+      </w:pPr>
+      <w:r>
+        <w:t>Our web forum must:</w:t>
+      </w:r>
+    </w:p>
+    <w:p>
+      <w:pPr>
+        <w:pStyle w:val="ListParagraph"/>
+        <w:numPr>
+          <w:ilvl w:val="0"/>
+          <w:numId w:val="10"/>
+        </w:numPr>
+      </w:pPr>
+      <w:r>
+        <w:t>Provide basic forum functionality.</w:t>
+      </w:r>
+    </w:p>
+    <w:p>
+      <w:pPr>
+        <w:pStyle w:val="ListParagraph"/>
+        <w:numPr>
+          <w:ilvl w:val="1"/>
+          <w:numId w:val="10"/>
+        </w:numPr>
+      </w:pPr>
+      <w:r>
+        <w:t>Users will be able to create threads, and store them in a database</w:t>
+      </w:r>
+    </w:p>
+    <w:p>
+      <w:pPr>
+        <w:pStyle w:val="ListParagraph"/>
+        <w:numPr>
+          <w:ilvl w:val="1"/>
+          <w:numId w:val="10"/>
+        </w:numPr>
+      </w:pPr>
+      <w:r>
+        <w:t>Users will be able to create posts under threads. The posts are linked to specific threads using foreign keys.</w:t>
+      </w:r>
+    </w:p>
+    <w:p>
+      <w:pPr>
+        <w:pStyle w:val="ListParagraph"/>
+        <w:numPr>
+          <w:ilvl w:val="0"/>
+          <w:numId w:val="10"/>
+        </w:numPr>
+      </w:pPr>
+      <w:r>
+        <w:lastRenderedPageBreak/>
+        <w:t>Users will be able to create individual user accounts based on their personal information.</w:t>
+      </w:r>
+    </w:p>
+    <w:p>
+      <w:pPr>
+        <w:pStyle w:val="ListParagraph"/>
+        <w:numPr>
+          <w:ilvl w:val="1"/>
+          <w:numId w:val="10"/>
+        </w:numPr>
+      </w:pPr>
+      <w:r>
+        <w:t>Each user’s post will be assigned to each respective user via foreign keys. Usernames and passwords are stored in the database, and passwords are encrypted. Threads also belong to the respective users who created them.</w:t>
+      </w:r>
+    </w:p>
+    <w:p>
+      <w:r>
+        <w:t>For instance, when a user submits a new post, an SQL query inserts the user’s username and password into the “User” table. The password is encrypted, and a unique user ID is generated.</w:t>
+      </w:r>
+    </w:p>
+    <w:p/>
+    <w:p>
+      <w:pPr>
+        <w:pStyle w:val="Heading3"/>
+      </w:pPr>
+      <w:r>
+        <w:t xml:space="preserve"> </w:t>
+      </w:r>
+    </w:p>
+    <w:p/>
+    <w:p>
+      <w:pPr>
+        <w:ind w:left="360"/>
+        <w:jc w:val="center"/>
+      </w:pPr>
     </w:p>
     <w:sectPr>
       <w:pgSz w:w="12240" w:h="15840"/>

</xml_diff>

<commit_message>
documentation changed, screenshots added
</commit_message>
<xml_diff>
--- a/Documentation.docx
+++ b/Documentation.docx
@@ -63,23 +63,50 @@
         <w:ind w:left="360"/>
       </w:pPr>
       <w:r>
-        <w:t>Our project is a computer programming and application developm</w:t>
-      </w:r>
-      <w:r>
-        <w:t>ent web forum. A web forum is an online discussion board where users can post messages, pose questions, and create new topics that users may discuss. In this particular case, users will be able to seek help with programming, post ideas and questions, and share code.</w:t>
-      </w:r>
-    </w:p>
-    <w:p>
-      <w:pPr>
-        <w:ind w:left="360"/>
-      </w:pPr>
-    </w:p>
-    <w:p>
-      <w:pPr>
-        <w:ind w:left="360"/>
-      </w:pPr>
-      <w:r>
-        <w:t>Our users will primarily consist of college and high school seeking help with their programming classes. The web forum is open to anyone, however, so programming professionals and hobbyists may use the forum as well.</w:t>
+        <w:t xml:space="preserve">Our project is a </w:t>
+      </w:r>
+      <w:r>
+        <w:t>general</w:t>
+      </w:r>
+      <w:r>
+        <w:t xml:space="preserve"> web forum</w:t>
+      </w:r>
+      <w:r>
+        <w:t xml:space="preserve"> system</w:t>
+      </w:r>
+      <w:r>
+        <w:t xml:space="preserve">. A web forum is an online discussion board where users can post messages, pose questions, and create new topics that users may discuss. In this particular case, </w:t>
+      </w:r>
+      <w:r>
+        <w:t>the forum</w:t>
+      </w:r>
+      <w:r>
+        <w:t xml:space="preserve"> will be</w:t>
+      </w:r>
+      <w:r>
+        <w:t xml:space="preserve"> used to seek help with programming and</w:t>
+      </w:r>
+      <w:r>
+        <w:t xml:space="preserve"> post ideas and questions.</w:t>
+      </w:r>
+    </w:p>
+    <w:p>
+      <w:pPr>
+        <w:ind w:left="360"/>
+      </w:pPr>
+    </w:p>
+    <w:p>
+      <w:pPr>
+        <w:ind w:left="360"/>
+      </w:pPr>
+      <w:r>
+        <w:t>Our users will primarily consist of college and high school seeking help</w:t>
+      </w:r>
+      <w:r>
+        <w:t xml:space="preserve"> with their programming classes</w:t>
+      </w:r>
+      <w:r>
+        <w:t>.</w:t>
       </w:r>
     </w:p>
     <w:p>
@@ -218,23 +245,23 @@
         </w:numPr>
       </w:pPr>
       <w:r>
-        <w:t>The forum can be viewed by anyone. However, the forum can only be edited by individuals with user accounts.</w:t>
-      </w:r>
-    </w:p>
-    <w:p/>
-    <w:p>
-      <w:pPr>
-        <w:pStyle w:val="Heading3"/>
-      </w:pPr>
-    </w:p>
-    <w:p>
-      <w:pPr>
-        <w:pStyle w:val="Heading3"/>
-      </w:pPr>
-    </w:p>
-    <w:p/>
-    <w:p/>
-    <w:p/>
+        <w:t>The forum can be viewed by anyone. However, the forum can only be edited by individuals with user accounts</w:t>
+      </w:r>
+    </w:p>
+    <w:p>
+      <w:pPr>
+        <w:rPr>
+          <w:rFonts w:ascii="Arial" w:hAnsi="Arial" w:cs="Arial"/>
+          <w:b/>
+          <w:bCs/>
+          <w:sz w:val="26"/>
+          <w:szCs w:val="26"/>
+        </w:rPr>
+      </w:pPr>
+      <w:r>
+        <w:br w:type="page"/>
+      </w:r>
+    </w:p>
     <w:p>
       <w:pPr>
         <w:pStyle w:val="Heading3"/>
@@ -265,6 +292,7 @@
         <w:rPr>
           <w:rFonts w:cs="Calibri"/>
           <w:noProof/>
+          <w:lang w:eastAsia="ja-JP"/>
         </w:rPr>
         <w:drawing>
           <wp:inline distT="0" distB="0" distL="0" distR="0">
@@ -429,26 +457,20 @@
         <w:ind w:left="360"/>
         <w:jc w:val="center"/>
       </w:pPr>
-    </w:p>
-    <w:p>
-      <w:pPr>
-        <w:ind w:left="360"/>
-      </w:pPr>
-      <w:r>
-        <w:rPr>
-          <w:noProof/>
-        </w:rPr>
+      <w:r>
         <w:drawing>
           <wp:inline distT="0" distB="0" distL="0" distR="0">
-            <wp:extent cx="5057775" cy="2867025"/>
-            <wp:effectExtent l="19050" t="0" r="9525" b="0"/>
-            <wp:docPr id="3" name="Picture 1"/>
-            <wp:cNvGraphicFramePr/>
+            <wp:extent cx="5486400" cy="2657475"/>
+            <wp:effectExtent l="19050" t="0" r="0" b="0"/>
+            <wp:docPr id="5" name="Picture 1" descr="Y:\public_html\CS-275-Project\screenshots\homepage.png"/>
+            <wp:cNvGraphicFramePr>
+              <a:graphicFrameLocks xmlns:a="http://schemas.openxmlformats.org/drawingml/2006/main" noChangeAspect="1"/>
+            </wp:cNvGraphicFramePr>
             <a:graphic xmlns:a="http://schemas.openxmlformats.org/drawingml/2006/main">
               <a:graphicData uri="http://schemas.openxmlformats.org/drawingml/2006/picture">
                 <pic:pic xmlns:pic="http://schemas.openxmlformats.org/drawingml/2006/picture">
                   <pic:nvPicPr>
-                    <pic:cNvPr id="3074" name="Picture 2"/>
+                    <pic:cNvPr id="0" name="Picture 1" descr="Y:\public_html\CS-275-Project\screenshots\homepage.png"/>
                     <pic:cNvPicPr>
                       <a:picLocks noChangeAspect="1" noChangeArrowheads="1"/>
                     </pic:cNvPicPr>
@@ -463,7 +485,7 @@
                   <pic:spPr bwMode="auto">
                     <a:xfrm>
                       <a:off x="0" y="0"/>
-                      <a:ext cx="5057775" cy="2867025"/>
+                      <a:ext cx="5486400" cy="2657475"/>
                     </a:xfrm>
                     <a:prstGeom prst="rect">
                       <a:avLst/>
@@ -509,20 +531,16 @@
       <w:pPr>
         <w:ind w:left="360"/>
       </w:pPr>
-    </w:p>
-    <w:p>
-      <w:pPr>
-        <w:ind w:left="360"/>
-      </w:pPr>
       <w:r>
         <w:rPr>
           <w:noProof/>
+          <w:lang w:eastAsia="ja-JP"/>
         </w:rPr>
         <w:drawing>
           <wp:inline distT="0" distB="0" distL="0" distR="0">
-            <wp:extent cx="4946947" cy="2781300"/>
-            <wp:effectExtent l="19050" t="0" r="6053" b="0"/>
-            <wp:docPr id="2" name="Picture 1"/>
+            <wp:extent cx="5486400" cy="2657475"/>
+            <wp:effectExtent l="19050" t="0" r="0" b="0"/>
+            <wp:docPr id="7" name="Picture 2" descr="Y:\public_html\CS-275-Project\screenshots\thread.png"/>
             <wp:cNvGraphicFramePr>
               <a:graphicFrameLocks xmlns:a="http://schemas.openxmlformats.org/drawingml/2006/main" noChangeAspect="1"/>
             </wp:cNvGraphicFramePr>
@@ -530,7 +548,7 @@
               <a:graphicData uri="http://schemas.openxmlformats.org/drawingml/2006/picture">
                 <pic:pic xmlns:pic="http://schemas.openxmlformats.org/drawingml/2006/picture">
                   <pic:nvPicPr>
-                    <pic:cNvPr id="0" name="Picture 1"/>
+                    <pic:cNvPr id="0" name="Picture 2" descr="Y:\public_html\CS-275-Project\screenshots\thread.png"/>
                     <pic:cNvPicPr>
                       <a:picLocks noChangeAspect="1" noChangeArrowheads="1"/>
                     </pic:cNvPicPr>
@@ -545,7 +563,7 @@
                   <pic:spPr bwMode="auto">
                     <a:xfrm>
                       <a:off x="0" y="0"/>
-                      <a:ext cx="4946947" cy="2781300"/>
+                      <a:ext cx="5486400" cy="2657475"/>
                     </a:xfrm>
                     <a:prstGeom prst="rect">
                       <a:avLst/>
@@ -595,38 +613,39 @@
         <w:ind w:left="360"/>
       </w:pPr>
       <w:r>
+        <w:t>If a guest wishes to create threads and posts, they may create a new account by clicking the link at the top right of the screen.</w:t>
+      </w:r>
+    </w:p>
+    <w:p>
+      <w:r>
+        <w:br w:type="page"/>
+      </w:r>
+    </w:p>
+    <w:p>
+      <w:pPr>
+        <w:ind w:left="360"/>
+        <w:jc w:val="center"/>
+      </w:pPr>
+      <w:r>
         <w:lastRenderedPageBreak/>
-        <w:t>If a guest wishes to create threads and posts, they may create a new account by clicking the link at the top right of the screen.</w:t>
+        <w:t>New user account page:</w:t>
       </w:r>
     </w:p>
     <w:p>
       <w:pPr>
         <w:ind w:left="360"/>
         <w:jc w:val="center"/>
-      </w:pPr>
-      <w:r>
-        <w:t>New user account page:</w:t>
-      </w:r>
-    </w:p>
-    <w:p>
-      <w:pPr>
-        <w:ind w:left="360"/>
-        <w:jc w:val="center"/>
-      </w:pPr>
-    </w:p>
-    <w:p>
-      <w:pPr>
-        <w:ind w:left="360"/>
       </w:pPr>
       <w:r>
         <w:rPr>
           <w:noProof/>
+          <w:lang w:eastAsia="ja-JP"/>
         </w:rPr>
         <w:drawing>
           <wp:inline distT="0" distB="0" distL="0" distR="0">
-            <wp:extent cx="4930006" cy="2771775"/>
-            <wp:effectExtent l="19050" t="0" r="3944" b="0"/>
-            <wp:docPr id="6" name="Picture 4"/>
+            <wp:extent cx="5486400" cy="2657475"/>
+            <wp:effectExtent l="19050" t="0" r="0" b="0"/>
+            <wp:docPr id="8" name="Picture 3" descr="Y:\public_html\CS-275-Project\screenshots\register.png"/>
             <wp:cNvGraphicFramePr>
               <a:graphicFrameLocks xmlns:a="http://schemas.openxmlformats.org/drawingml/2006/main" noChangeAspect="1"/>
             </wp:cNvGraphicFramePr>
@@ -634,7 +653,7 @@
               <a:graphicData uri="http://schemas.openxmlformats.org/drawingml/2006/picture">
                 <pic:pic xmlns:pic="http://schemas.openxmlformats.org/drawingml/2006/picture">
                   <pic:nvPicPr>
-                    <pic:cNvPr id="0" name="Picture 4"/>
+                    <pic:cNvPr id="0" name="Picture 3" descr="Y:\public_html\CS-275-Project\screenshots\register.png"/>
                     <pic:cNvPicPr>
                       <a:picLocks noChangeAspect="1" noChangeArrowheads="1"/>
                     </pic:cNvPicPr>
@@ -649,7 +668,7 @@
                   <pic:spPr bwMode="auto">
                     <a:xfrm>
                       <a:off x="0" y="0"/>
-                      <a:ext cx="4930006" cy="2771775"/>
+                      <a:ext cx="5486400" cy="2657475"/>
                     </a:xfrm>
                     <a:prstGeom prst="rect">
                       <a:avLst/>
@@ -674,20 +693,56 @@
         <w:ind w:left="360"/>
       </w:pPr>
       <w:r>
-        <w:t>Here, guests can enter their desired username and password. When they click the “submit” button, their username and password are stored in the database. They will automatically be assigned a user ID so they can be identified by the database. Once a guest has created an account, they will gain user privileges such as editing and creating posts and threads.</w:t>
-      </w:r>
-    </w:p>
-    <w:p>
-      <w:pPr>
-        <w:ind w:left="360"/>
-      </w:pPr>
-    </w:p>
-    <w:p>
-      <w:pPr>
-        <w:ind w:left="360"/>
-      </w:pPr>
-      <w:r>
-        <w:t>Our website is stored on Oregon State’s Engineering website. Only the administrators of the forum, Mike and Chris, will have full control over the website and database. Users can edit and create posts and threads, and guests can view threads and posts.</w:t>
+        <w:t xml:space="preserve">Here, guests can enter their desired username and password. They </w:t>
+      </w:r>
+      <w:r>
+        <w:t>are</w:t>
+      </w:r>
+      <w:r>
+        <w:t xml:space="preserve"> automatically assigned a user ID so they can be identified by the database. Once a guest has created an account, they gain user privileges such as editing and creating posts and threads.</w:t>
+      </w:r>
+    </w:p>
+    <w:p>
+      <w:pPr>
+        <w:ind w:left="360"/>
+      </w:pPr>
+    </w:p>
+    <w:p>
+      <w:pPr>
+        <w:ind w:left="360"/>
+      </w:pPr>
+      <w:r>
+        <w:t xml:space="preserve">Our website is stored on Oregon State’s Engineering website. Only the </w:t>
+      </w:r>
+      <w:r>
+        <w:t>database administrator</w:t>
+      </w:r>
+      <w:r>
+        <w:t xml:space="preserve"> </w:t>
+      </w:r>
+      <w:r>
+        <w:t>has</w:t>
+      </w:r>
+      <w:r>
+        <w:t xml:space="preserve"> full control over the website and database. </w:t>
+      </w:r>
+      <w:r>
+        <w:t xml:space="preserve">Users can edit and create </w:t>
+      </w:r>
+      <w:r>
+        <w:t>threads</w:t>
+      </w:r>
+      <w:r>
+        <w:t xml:space="preserve"> and posts</w:t>
+      </w:r>
+      <w:r>
+        <w:t>, and guests can</w:t>
+      </w:r>
+      <w:r>
+        <w:t xml:space="preserve"> only</w:t>
+      </w:r>
+      <w:r>
+        <w:t xml:space="preserve"> view.</w:t>
       </w:r>
     </w:p>
     <w:p>
@@ -703,22 +758,100 @@
         <w:t>For security reasons, passwords are</w:t>
       </w:r>
       <w:r>
-        <w:t xml:space="preserve"> stored on the database and encrypted. This is to ensure that the administrators will not have access to the user’s passwords.</w:t>
-      </w:r>
-      <w:r>
-        <w:t xml:space="preserve"> </w:t>
-      </w:r>
-    </w:p>
-    <w:p>
-      <w:pPr>
-        <w:ind w:left="360"/>
-      </w:pPr>
+        <w:t xml:space="preserve"> encrypted</w:t>
+      </w:r>
+      <w:r>
+        <w:t xml:space="preserve"> before being sent to the database</w:t>
+      </w:r>
+      <w:r>
+        <w:t>.</w:t>
+      </w:r>
+      <w:r>
+        <w:t xml:space="preserve">  This prevents user’s passwords from being stolen and used on other sites they may have repeated them on.</w:t>
+      </w:r>
+    </w:p>
+    <w:p>
+      <w:pPr>
+        <w:ind w:left="360"/>
+        <w:jc w:val="center"/>
+      </w:pPr>
+      <w:r>
+        <w:t>New Thread Page:</w:t>
+      </w:r>
+    </w:p>
+    <w:p>
+      <w:pPr>
+        <w:ind w:left="360"/>
+        <w:jc w:val="center"/>
+      </w:pPr>
+      <w:r>
+        <w:rPr>
+          <w:noProof/>
+          <w:lang w:eastAsia="ja-JP"/>
+        </w:rPr>
+        <w:drawing>
+          <wp:inline distT="0" distB="0" distL="0" distR="0">
+            <wp:extent cx="5486400" cy="2657475"/>
+            <wp:effectExtent l="19050" t="0" r="0" b="0"/>
+            <wp:docPr id="9" name="Picture 4" descr="Y:\public_html\CS-275-Project\screenshots\createthread.png"/>
+            <wp:cNvGraphicFramePr>
+              <a:graphicFrameLocks xmlns:a="http://schemas.openxmlformats.org/drawingml/2006/main" noChangeAspect="1"/>
+            </wp:cNvGraphicFramePr>
+            <a:graphic xmlns:a="http://schemas.openxmlformats.org/drawingml/2006/main">
+              <a:graphicData uri="http://schemas.openxmlformats.org/drawingml/2006/picture">
+                <pic:pic xmlns:pic="http://schemas.openxmlformats.org/drawingml/2006/picture">
+                  <pic:nvPicPr>
+                    <pic:cNvPr id="0" name="Picture 4" descr="Y:\public_html\CS-275-Project\screenshots\createthread.png"/>
+                    <pic:cNvPicPr>
+                      <a:picLocks noChangeAspect="1" noChangeArrowheads="1"/>
+                    </pic:cNvPicPr>
+                  </pic:nvPicPr>
+                  <pic:blipFill>
+                    <a:blip r:embed="rId9" cstate="print"/>
+                    <a:srcRect/>
+                    <a:stretch>
+                      <a:fillRect/>
+                    </a:stretch>
+                  </pic:blipFill>
+                  <pic:spPr bwMode="auto">
+                    <a:xfrm>
+                      <a:off x="0" y="0"/>
+                      <a:ext cx="5486400" cy="2657475"/>
+                    </a:xfrm>
+                    <a:prstGeom prst="rect">
+                      <a:avLst/>
+                    </a:prstGeom>
+                    <a:noFill/>
+                    <a:ln w="9525">
+                      <a:noFill/>
+                      <a:miter lim="800000"/>
+                      <a:headEnd/>
+                      <a:tailEnd/>
+                    </a:ln>
+                  </pic:spPr>
+                </pic:pic>
+              </a:graphicData>
+            </a:graphic>
+          </wp:inline>
+        </w:drawing>
+      </w:r>
+    </w:p>
+    <w:p>
+      <w:pPr>
+        <w:ind w:firstLine="360"/>
+      </w:pPr>
+      <w:proofErr w:type="gramStart"/>
+      <w:r>
+        <w:t>A simple page where a user enters a title for their thread and writes the first post.</w:t>
+      </w:r>
+      <w:proofErr w:type="gramEnd"/>
     </w:p>
     <w:p>
       <w:pPr>
         <w:pStyle w:val="Heading3"/>
       </w:pPr>
       <w:r>
+        <w:lastRenderedPageBreak/>
         <w:t>4. Implementation Details</w:t>
       </w:r>
     </w:p>
@@ -784,7 +917,10 @@
         </w:numPr>
       </w:pPr>
       <w:r>
-        <w:t>Users will be able to create posts under threads. The posts are linked to specific threads using foreign keys.</w:t>
+        <w:t xml:space="preserve">Users will be able to create posts under threads. The posts are linked </w:t>
+      </w:r>
+      <w:r>
+        <w:t>to specific threads using foreign keys.</w:t>
       </w:r>
     </w:p>
     <w:p>
@@ -796,7 +932,6 @@
         </w:numPr>
       </w:pPr>
       <w:r>
-        <w:lastRenderedPageBreak/>
         <w:t>Users will be able to create individual user accounts based on their personal information.</w:t>
       </w:r>
     </w:p>
@@ -814,24 +949,376 @@
     </w:p>
     <w:p>
       <w:r>
-        <w:t>For instance, when a user submits a new post, an SQL query inserts the user’s username and password into the “User” table. The password is encrypted, and a unique user ID is generated.</w:t>
+        <w:t>Example queries:</w:t>
+      </w:r>
+    </w:p>
+    <w:p>
+      <w:r>
+        <w:t>1)</w:t>
+      </w:r>
+    </w:p>
+    <w:p>
+      <w:r>
+        <w:t xml:space="preserve">'SELECT </w:t>
+      </w:r>
+      <w:proofErr w:type="spellStart"/>
+      <w:r>
+        <w:t>Thread.T_ID</w:t>
+      </w:r>
+      <w:proofErr w:type="spellEnd"/>
+      <w:r>
+        <w:t xml:space="preserve">, Title, </w:t>
+      </w:r>
+      <w:proofErr w:type="spellStart"/>
+      <w:r>
+        <w:t>Creation_Time</w:t>
+      </w:r>
+      <w:proofErr w:type="spellEnd"/>
+      <w:r>
+        <w:t xml:space="preserve">, </w:t>
+      </w:r>
+      <w:proofErr w:type="gramStart"/>
+      <w:r>
+        <w:t>COUNT(</w:t>
+      </w:r>
+      <w:proofErr w:type="gramEnd"/>
+      <w:r>
+        <w:t xml:space="preserve">*), </w:t>
+      </w:r>
+      <w:proofErr w:type="spellStart"/>
+      <w:r>
+        <w:t>Screen_Name</w:t>
+      </w:r>
+      <w:proofErr w:type="spellEnd"/>
+      <w:r>
+        <w:t>, MAX(</w:t>
+      </w:r>
+      <w:proofErr w:type="spellStart"/>
+      <w:r>
+        <w:t>Post.Last_Edit_Time</w:t>
+      </w:r>
+      <w:proofErr w:type="spellEnd"/>
+      <w:r>
+        <w:t xml:space="preserve">) </w:t>
+      </w:r>
+    </w:p>
+    <w:p>
+      <w:r>
+        <w:t xml:space="preserve">FROM Thread, </w:t>
+      </w:r>
+      <w:proofErr w:type="gramStart"/>
+      <w:r>
+        <w:t>Post ,User</w:t>
+      </w:r>
+      <w:proofErr w:type="gramEnd"/>
+      <w:r>
+        <w:t xml:space="preserve"> </w:t>
+      </w:r>
+    </w:p>
+    <w:p>
+      <w:r>
+        <w:t xml:space="preserve">WHERE </w:t>
+      </w:r>
+      <w:proofErr w:type="spellStart"/>
+      <w:r>
+        <w:t>Thread.T_ID</w:t>
+      </w:r>
+      <w:proofErr w:type="spellEnd"/>
+      <w:r>
+        <w:t>=</w:t>
+      </w:r>
+      <w:proofErr w:type="spellStart"/>
+      <w:r>
+        <w:t>Post.T_ID</w:t>
+      </w:r>
+      <w:proofErr w:type="spellEnd"/>
+      <w:r>
+        <w:t xml:space="preserve"> AND </w:t>
+      </w:r>
+      <w:proofErr w:type="spellStart"/>
+      <w:r>
+        <w:t>Thread.U_ID</w:t>
+      </w:r>
+      <w:proofErr w:type="spellEnd"/>
+      <w:r>
+        <w:t>=</w:t>
+      </w:r>
+      <w:proofErr w:type="spellStart"/>
+      <w:r>
+        <w:t>User.U_ID</w:t>
+      </w:r>
+      <w:proofErr w:type="spellEnd"/>
+      <w:r>
+        <w:t xml:space="preserve"> </w:t>
+      </w:r>
+    </w:p>
+    <w:p>
+      <w:r>
+        <w:t xml:space="preserve">GROUP BY </w:t>
+      </w:r>
+      <w:proofErr w:type="spellStart"/>
+      <w:r>
+        <w:t>Thread.T_ID</w:t>
+      </w:r>
+      <w:proofErr w:type="spellEnd"/>
+      <w:r>
+        <w:t xml:space="preserve"> </w:t>
+      </w:r>
+    </w:p>
+    <w:p>
+      <w:r>
+        <w:t xml:space="preserve">ORDER BY </w:t>
+      </w:r>
+      <w:proofErr w:type="gramStart"/>
+      <w:r>
+        <w:t>MAX(</w:t>
+      </w:r>
+      <w:proofErr w:type="spellStart"/>
+      <w:proofErr w:type="gramEnd"/>
+      <w:r>
+        <w:t>Post.Last_Edit_Time</w:t>
+      </w:r>
+      <w:proofErr w:type="spellEnd"/>
+      <w:r>
+        <w:t xml:space="preserve">) DESC </w:t>
+      </w:r>
+    </w:p>
+    <w:p>
+      <w:r>
+        <w:t>LIMIT '</w:t>
+      </w:r>
+      <w:proofErr w:type="gramStart"/>
+      <w:r>
+        <w:t>.(</w:t>
+      </w:r>
+      <w:proofErr w:type="gramEnd"/>
+      <w:r>
+        <w:t>($curpage-1)*$</w:t>
+      </w:r>
+      <w:proofErr w:type="spellStart"/>
+      <w:r>
+        <w:t>per_page</w:t>
+      </w:r>
+      <w:proofErr w:type="spellEnd"/>
+      <w:r>
+        <w:t>).','.$</w:t>
+      </w:r>
+      <w:proofErr w:type="spellStart"/>
+      <w:r>
+        <w:t>per_page</w:t>
+      </w:r>
+      <w:proofErr w:type="spellEnd"/>
+    </w:p>
+    <w:p>
+      <w:pPr>
+        <w:ind w:firstLine="720"/>
+      </w:pPr>
+      <w:r>
+        <w:t xml:space="preserve"> </w:t>
+      </w:r>
+      <w:r>
+        <w:t>This query gets a list of rows for the table in the homepage.  The values of $</w:t>
+      </w:r>
+      <w:proofErr w:type="spellStart"/>
+      <w:r>
+        <w:t>curpage</w:t>
+      </w:r>
+      <w:proofErr w:type="spellEnd"/>
+      <w:r>
+        <w:t xml:space="preserve"> and $</w:t>
+      </w:r>
+      <w:proofErr w:type="spellStart"/>
+      <w:r>
+        <w:t>per_page</w:t>
+      </w:r>
+      <w:proofErr w:type="spellEnd"/>
+      <w:r>
+        <w:t xml:space="preserve"> control the pagination of the content, so only the entries needed for the current page are retrieved from the database.</w:t>
       </w:r>
     </w:p>
     <w:p/>
     <w:p>
-      <w:pPr>
-        <w:pStyle w:val="Heading3"/>
-      </w:pPr>
+      <w:r>
+        <w:t>2)</w:t>
+      </w:r>
+    </w:p>
+    <w:p>
+      <w:r>
+        <w:t xml:space="preserve">SELECT </w:t>
+      </w:r>
+      <w:proofErr w:type="spellStart"/>
+      <w:r>
+        <w:t>User.U_ID</w:t>
+      </w:r>
+      <w:proofErr w:type="spellEnd"/>
+      <w:r>
+        <w:t xml:space="preserve">, </w:t>
+      </w:r>
+      <w:proofErr w:type="spellStart"/>
+      <w:r>
+        <w:t>P_Number</w:t>
+      </w:r>
+      <w:proofErr w:type="spellEnd"/>
+      <w:r>
+        <w:t xml:space="preserve">, </w:t>
+      </w:r>
+      <w:proofErr w:type="spellStart"/>
+      <w:r>
+        <w:t>Screen_Name</w:t>
+      </w:r>
+      <w:proofErr w:type="spellEnd"/>
+      <w:r>
+        <w:t xml:space="preserve">, Content, </w:t>
+      </w:r>
+      <w:proofErr w:type="spellStart"/>
+      <w:r>
+        <w:t>Post_Time</w:t>
+      </w:r>
+      <w:proofErr w:type="spellEnd"/>
+      <w:r>
+        <w:t xml:space="preserve">, </w:t>
+      </w:r>
+      <w:proofErr w:type="spellStart"/>
+      <w:r>
+        <w:t>Last_Edit_Time</w:t>
+      </w:r>
+      <w:proofErr w:type="spellEnd"/>
       <w:r>
         <w:t xml:space="preserve"> </w:t>
       </w:r>
     </w:p>
+    <w:p>
+      <w:r>
+        <w:t xml:space="preserve">FROM Post NATURAL JOIN User </w:t>
+      </w:r>
+    </w:p>
+    <w:p>
+      <w:r>
+        <w:t>WHERE T_ID='</w:t>
+      </w:r>
+      <w:proofErr w:type="gramStart"/>
+      <w:r>
+        <w:t>.$</w:t>
+      </w:r>
+      <w:proofErr w:type="gramEnd"/>
+      <w:r>
+        <w:t xml:space="preserve">T_ID.' </w:t>
+      </w:r>
+    </w:p>
+    <w:p>
+      <w:r>
+        <w:t xml:space="preserve">ORDER BY </w:t>
+      </w:r>
+      <w:proofErr w:type="spellStart"/>
+      <w:r>
+        <w:t>Post_Time</w:t>
+      </w:r>
+      <w:proofErr w:type="spellEnd"/>
+      <w:r>
+        <w:t xml:space="preserve"> ASC </w:t>
+      </w:r>
+    </w:p>
+    <w:p>
+      <w:r>
+        <w:t>LIMIT '</w:t>
+      </w:r>
+      <w:proofErr w:type="gramStart"/>
+      <w:r>
+        <w:t>.(</w:t>
+      </w:r>
+      <w:proofErr w:type="gramEnd"/>
+      <w:r>
+        <w:t>($curpage-1)*$</w:t>
+      </w:r>
+      <w:proofErr w:type="spellStart"/>
+      <w:r>
+        <w:t>per_page</w:t>
+      </w:r>
+      <w:proofErr w:type="spellEnd"/>
+      <w:r>
+        <w:t>).','.$</w:t>
+      </w:r>
+      <w:proofErr w:type="spellStart"/>
+      <w:r>
+        <w:t>per_page</w:t>
+      </w:r>
+      <w:proofErr w:type="spellEnd"/>
+      <w:r>
+        <w:tab/>
+      </w:r>
+    </w:p>
+    <w:p>
+      <w:pPr>
+        <w:ind w:firstLine="720"/>
+      </w:pPr>
+      <w:r>
+        <w:t>This one does the same thing, but for an individual thread.</w:t>
+      </w:r>
+    </w:p>
     <w:p/>
     <w:p>
-      <w:pPr>
-        <w:ind w:left="360"/>
-        <w:jc w:val="center"/>
-      </w:pPr>
+      <w:r>
+        <w:t>3)</w:t>
+      </w:r>
+    </w:p>
+    <w:p>
+      <w:r>
+        <w:t xml:space="preserve">SELECT </w:t>
+      </w:r>
+      <w:proofErr w:type="spellStart"/>
+      <w:r>
+        <w:t>Screen_Name</w:t>
+      </w:r>
+      <w:proofErr w:type="spellEnd"/>
+      <w:r>
+        <w:t xml:space="preserve"> </w:t>
+      </w:r>
+    </w:p>
+    <w:p>
+      <w:r>
+        <w:t xml:space="preserve">FROM User </w:t>
+      </w:r>
+    </w:p>
+    <w:p>
+      <w:proofErr w:type="gramStart"/>
+      <w:r>
+        <w:t xml:space="preserve">WHERE </w:t>
+      </w:r>
+      <w:proofErr w:type="spellStart"/>
+      <w:r>
+        <w:t>Screen_Name</w:t>
+      </w:r>
+      <w:proofErr w:type="spellEnd"/>
+      <w:r>
+        <w:t xml:space="preserve"> LIKE "'.</w:t>
+      </w:r>
+      <w:proofErr w:type="gramEnd"/>
+      <w:r>
+        <w:t xml:space="preserve"> </w:t>
+      </w:r>
+      <w:proofErr w:type="gramStart"/>
+      <w:r>
+        <w:t>$username.'"</w:t>
+      </w:r>
+      <w:proofErr w:type="gramEnd"/>
+    </w:p>
+    <w:p>
+      <w:pPr>
+        <w:ind w:firstLine="720"/>
+      </w:pPr>
+      <w:proofErr w:type="gramStart"/>
+      <w:r>
+        <w:t>Used to check if a username is already in use in the database.</w:t>
+      </w:r>
+      <w:proofErr w:type="gramEnd"/>
+      <w:r>
+        <w:t xml:space="preserve">  </w:t>
+      </w:r>
+      <w:proofErr w:type="gramStart"/>
+      <w:r>
+        <w:t>Is left case insensitive to avoid confusion between similar names.</w:t>
+      </w:r>
+      <w:proofErr w:type="gramEnd"/>
     </w:p>
     <w:sectPr>
       <w:pgSz w:w="12240" w:h="15840"/>

</xml_diff>

<commit_message>
Added post count, most recent thread, and password change to user.php
</commit_message>
<xml_diff>
--- a/Documentation.docx
+++ b/Documentation.docx
@@ -840,11 +840,9 @@
       <w:pPr>
         <w:ind w:firstLine="360"/>
       </w:pPr>
-      <w:proofErr w:type="gramStart"/>
       <w:r>
         <w:t>A simple page where a user enters a title for their thread and writes the first post.</w:t>
       </w:r>
-      <w:proofErr w:type="gramEnd"/>
     </w:p>
     <w:p>
       <w:pPr>
@@ -881,7 +879,10 @@
         <w:ind w:left="360"/>
       </w:pPr>
       <w:r>
-        <w:t>Our web forum must:</w:t>
+        <w:t>Our web forum</w:t>
+      </w:r>
+      <w:r>
+        <w:t>:</w:t>
       </w:r>
     </w:p>
     <w:p>
@@ -893,7 +894,13 @@
         </w:numPr>
       </w:pPr>
       <w:r>
-        <w:t>Provide basic forum functionality.</w:t>
+        <w:t>Provide</w:t>
+      </w:r>
+      <w:r>
+        <w:t>s</w:t>
+      </w:r>
+      <w:r>
+        <w:t xml:space="preserve"> basic forum functionality.</w:t>
       </w:r>
     </w:p>
     <w:p>
@@ -905,7 +912,13 @@
         </w:numPr>
       </w:pPr>
       <w:r>
-        <w:t>Users will be able to create threads, and store them in a database</w:t>
+        <w:t xml:space="preserve">Users </w:t>
+      </w:r>
+      <w:r>
+        <w:t xml:space="preserve">are </w:t>
+      </w:r>
+      <w:r>
+        <w:t>able to create threads, and store them in a database</w:t>
       </w:r>
     </w:p>
     <w:p>
@@ -917,7 +930,13 @@
         </w:numPr>
       </w:pPr>
       <w:r>
-        <w:t xml:space="preserve">Users will be able to create posts under threads. The posts are linked </w:t>
+        <w:t xml:space="preserve">Users </w:t>
+      </w:r>
+      <w:r>
+        <w:t>are</w:t>
+      </w:r>
+      <w:r>
+        <w:t xml:space="preserve"> able to create posts under threads. The posts are linked </w:t>
       </w:r>
       <w:r>
         <w:t>to specific threads using foreign keys.</w:t>
@@ -932,7 +951,22 @@
         </w:numPr>
       </w:pPr>
       <w:r>
-        <w:t>Users will be able to create individual user accounts based on their personal information.</w:t>
+        <w:t>Provides u</w:t>
+      </w:r>
+      <w:r>
+        <w:t xml:space="preserve">sers </w:t>
+      </w:r>
+      <w:r>
+        <w:t>with</w:t>
+      </w:r>
+      <w:r>
+        <w:t xml:space="preserve"> individual </w:t>
+      </w:r>
+      <w:r>
+        <w:t>accounts</w:t>
+      </w:r>
+      <w:r>
+        <w:t>.</w:t>
       </w:r>
     </w:p>
     <w:p>
@@ -944,7 +978,16 @@
         </w:numPr>
       </w:pPr>
       <w:r>
-        <w:t>Each user’s post will be assigned to each respective user via foreign keys. Usernames and passwords are stored in the database, and passwords are encrypted. Threads also belong to the respective users who created them.</w:t>
+        <w:t>Each user’s posts are</w:t>
+      </w:r>
+      <w:r>
+        <w:t xml:space="preserve"> assigned to </w:t>
+      </w:r>
+      <w:r>
+        <w:t>them</w:t>
+      </w:r>
+      <w:r>
+        <w:t xml:space="preserve"> via foreign keys. Usernames and passwords are stored in the database, and passwords are encrypted. Threads also belong to the respective users who created them.</w:t>
       </w:r>
     </w:p>
     <w:p>
@@ -959,292 +1002,106 @@
     </w:p>
     <w:p>
       <w:r>
-        <w:t xml:space="preserve">'SELECT </w:t>
-      </w:r>
-      <w:proofErr w:type="spellStart"/>
-      <w:r>
-        <w:t>Thread.T_ID</w:t>
-      </w:r>
-      <w:proofErr w:type="spellEnd"/>
-      <w:r>
-        <w:t xml:space="preserve">, Title, </w:t>
-      </w:r>
-      <w:proofErr w:type="spellStart"/>
-      <w:r>
-        <w:t>Creation_Time</w:t>
-      </w:r>
-      <w:proofErr w:type="spellEnd"/>
-      <w:r>
-        <w:t xml:space="preserve">, </w:t>
-      </w:r>
-      <w:proofErr w:type="gramStart"/>
-      <w:r>
-        <w:t>COUNT(</w:t>
-      </w:r>
-      <w:proofErr w:type="gramEnd"/>
-      <w:r>
-        <w:t xml:space="preserve">*), </w:t>
-      </w:r>
-      <w:proofErr w:type="spellStart"/>
-      <w:r>
-        <w:t>Screen_Name</w:t>
-      </w:r>
-      <w:proofErr w:type="spellEnd"/>
-      <w:r>
-        <w:t>, MAX(</w:t>
-      </w:r>
-      <w:proofErr w:type="spellStart"/>
-      <w:r>
-        <w:t>Post.Last_Edit_Time</w:t>
-      </w:r>
-      <w:proofErr w:type="spellEnd"/>
-      <w:r>
-        <w:t xml:space="preserve">) </w:t>
-      </w:r>
-    </w:p>
-    <w:p>
-      <w:r>
-        <w:t xml:space="preserve">FROM Thread, </w:t>
-      </w:r>
-      <w:proofErr w:type="gramStart"/>
-      <w:r>
-        <w:t>Post ,User</w:t>
-      </w:r>
-      <w:proofErr w:type="gramEnd"/>
+        <w:t xml:space="preserve">'SELECT Thread.T_ID, Title, Creation_Time, COUNT(*), Screen_Name, MAX(Post.Last_Edit_Time) </w:t>
+      </w:r>
+    </w:p>
+    <w:p>
+      <w:r>
+        <w:t xml:space="preserve">FROM Thread, Post ,User </w:t>
+      </w:r>
+    </w:p>
+    <w:p>
+      <w:r>
+        <w:t xml:space="preserve">WHERE Thread.T_ID=Post.T_ID AND Thread.U_ID=User.U_ID </w:t>
+      </w:r>
+    </w:p>
+    <w:p>
+      <w:r>
+        <w:t xml:space="preserve">GROUP BY Thread.T_ID </w:t>
+      </w:r>
+    </w:p>
+    <w:p>
+      <w:r>
+        <w:t xml:space="preserve">ORDER BY MAX(Post.Last_Edit_Time) DESC </w:t>
+      </w:r>
+    </w:p>
+    <w:p>
+      <w:r>
+        <w:t>LIMIT '.(($curpage-1)*$per_page).','.$per_page</w:t>
+      </w:r>
+    </w:p>
+    <w:p>
+      <w:pPr>
+        <w:ind w:firstLine="720"/>
+      </w:pPr>
       <w:r>
         <w:t xml:space="preserve"> </w:t>
       </w:r>
-    </w:p>
-    <w:p>
-      <w:r>
-        <w:t xml:space="preserve">WHERE </w:t>
-      </w:r>
-      <w:proofErr w:type="spellStart"/>
-      <w:r>
-        <w:t>Thread.T_ID</w:t>
-      </w:r>
-      <w:proofErr w:type="spellEnd"/>
-      <w:r>
-        <w:t>=</w:t>
-      </w:r>
-      <w:proofErr w:type="spellStart"/>
-      <w:r>
-        <w:t>Post.T_ID</w:t>
-      </w:r>
-      <w:proofErr w:type="spellEnd"/>
-      <w:r>
-        <w:t xml:space="preserve"> AND </w:t>
-      </w:r>
-      <w:proofErr w:type="spellStart"/>
-      <w:r>
-        <w:t>Thread.U_ID</w:t>
-      </w:r>
-      <w:proofErr w:type="spellEnd"/>
-      <w:r>
-        <w:t>=</w:t>
-      </w:r>
-      <w:proofErr w:type="spellStart"/>
-      <w:r>
-        <w:t>User.U_ID</w:t>
-      </w:r>
-      <w:proofErr w:type="spellEnd"/>
-      <w:r>
-        <w:t xml:space="preserve"> </w:t>
-      </w:r>
-    </w:p>
-    <w:p>
-      <w:r>
-        <w:t xml:space="preserve">GROUP BY </w:t>
-      </w:r>
-      <w:proofErr w:type="spellStart"/>
-      <w:r>
-        <w:t>Thread.T_ID</w:t>
-      </w:r>
-      <w:proofErr w:type="spellEnd"/>
-      <w:r>
-        <w:t xml:space="preserve"> </w:t>
-      </w:r>
-    </w:p>
-    <w:p>
-      <w:r>
-        <w:t xml:space="preserve">ORDER BY </w:t>
-      </w:r>
-      <w:proofErr w:type="gramStart"/>
-      <w:r>
-        <w:t>MAX(</w:t>
-      </w:r>
-      <w:proofErr w:type="spellStart"/>
-      <w:proofErr w:type="gramEnd"/>
-      <w:r>
-        <w:t>Post.Last_Edit_Time</w:t>
-      </w:r>
-      <w:proofErr w:type="spellEnd"/>
-      <w:r>
-        <w:t xml:space="preserve">) DESC </w:t>
-      </w:r>
-    </w:p>
-    <w:p>
-      <w:r>
-        <w:t>LIMIT '</w:t>
-      </w:r>
-      <w:proofErr w:type="gramStart"/>
-      <w:r>
-        <w:t>.(</w:t>
-      </w:r>
-      <w:proofErr w:type="gramEnd"/>
-      <w:r>
-        <w:t>($curpage-1)*$</w:t>
-      </w:r>
-      <w:proofErr w:type="spellStart"/>
-      <w:r>
-        <w:t>per_page</w:t>
-      </w:r>
-      <w:proofErr w:type="spellEnd"/>
-      <w:r>
-        <w:t>).','.$</w:t>
-      </w:r>
-      <w:proofErr w:type="spellStart"/>
-      <w:r>
-        <w:t>per_page</w:t>
-      </w:r>
-      <w:proofErr w:type="spellEnd"/>
+      <w:r>
+        <w:t>This query gets a list of rows for the table in the homepage.  The values of $curpage and $per_page control the pagination of the content, so only the entries needed for the current page are retrieved from the database.</w:t>
+      </w:r>
+    </w:p>
+    <w:p/>
+    <w:p>
+      <w:r>
+        <w:t>2)</w:t>
+      </w:r>
+    </w:p>
+    <w:p>
+      <w:r>
+        <w:t xml:space="preserve">SELECT User.U_ID, P_Number, Screen_Name, Content, Post_Time, Last_Edit_Time </w:t>
+      </w:r>
+    </w:p>
+    <w:p>
+      <w:r>
+        <w:t xml:space="preserve">FROM Post NATURAL JOIN User </w:t>
+      </w:r>
+    </w:p>
+    <w:p>
+      <w:r>
+        <w:t xml:space="preserve">WHERE T_ID='.$T_ID.' </w:t>
+      </w:r>
+    </w:p>
+    <w:p>
+      <w:r>
+        <w:t xml:space="preserve">ORDER BY Post_Time ASC </w:t>
+      </w:r>
+    </w:p>
+    <w:p>
+      <w:r>
+        <w:t>LIMIT '.(($curpage-1)*$per_page).','.$per_page</w:t>
+      </w:r>
+      <w:r>
+        <w:tab/>
+      </w:r>
     </w:p>
     <w:p>
       <w:pPr>
         <w:ind w:firstLine="720"/>
       </w:pPr>
       <w:r>
-        <w:t xml:space="preserve"> </w:t>
-      </w:r>
-      <w:r>
-        <w:t>This query gets a list of rows for the table in the homepage.  The values of $</w:t>
-      </w:r>
-      <w:proofErr w:type="spellStart"/>
-      <w:r>
-        <w:t>curpage</w:t>
-      </w:r>
-      <w:proofErr w:type="spellEnd"/>
-      <w:r>
-        <w:t xml:space="preserve"> and $</w:t>
-      </w:r>
-      <w:proofErr w:type="spellStart"/>
-      <w:r>
-        <w:t>per_page</w:t>
-      </w:r>
-      <w:proofErr w:type="spellEnd"/>
-      <w:r>
-        <w:t xml:space="preserve"> control the pagination of the content, so only the entries needed for the current page are retrieved from the database.</w:t>
+        <w:t>This one does the same thing, but for an individual thread.</w:t>
       </w:r>
     </w:p>
     <w:p/>
     <w:p>
       <w:r>
-        <w:t>2)</w:t>
-      </w:r>
-    </w:p>
-    <w:p>
-      <w:r>
-        <w:t xml:space="preserve">SELECT </w:t>
-      </w:r>
-      <w:proofErr w:type="spellStart"/>
-      <w:r>
-        <w:t>User.U_ID</w:t>
-      </w:r>
-      <w:proofErr w:type="spellEnd"/>
-      <w:r>
-        <w:t xml:space="preserve">, </w:t>
-      </w:r>
-      <w:proofErr w:type="spellStart"/>
-      <w:r>
-        <w:t>P_Number</w:t>
-      </w:r>
-      <w:proofErr w:type="spellEnd"/>
-      <w:r>
-        <w:t xml:space="preserve">, </w:t>
-      </w:r>
-      <w:proofErr w:type="spellStart"/>
-      <w:r>
-        <w:t>Screen_Name</w:t>
-      </w:r>
-      <w:proofErr w:type="spellEnd"/>
-      <w:r>
-        <w:t xml:space="preserve">, Content, </w:t>
-      </w:r>
-      <w:proofErr w:type="spellStart"/>
-      <w:r>
-        <w:t>Post_Time</w:t>
-      </w:r>
-      <w:proofErr w:type="spellEnd"/>
-      <w:r>
-        <w:t xml:space="preserve">, </w:t>
-      </w:r>
-      <w:proofErr w:type="spellStart"/>
-      <w:r>
-        <w:t>Last_Edit_Time</w:t>
-      </w:r>
-      <w:proofErr w:type="spellEnd"/>
-      <w:r>
-        <w:t xml:space="preserve"> </w:t>
-      </w:r>
-    </w:p>
-    <w:p>
-      <w:r>
-        <w:t xml:space="preserve">FROM Post NATURAL JOIN User </w:t>
-      </w:r>
-    </w:p>
-    <w:p>
-      <w:r>
-        <w:t>WHERE T_ID='</w:t>
-      </w:r>
-      <w:proofErr w:type="gramStart"/>
-      <w:r>
-        <w:t>.$</w:t>
-      </w:r>
-      <w:proofErr w:type="gramEnd"/>
-      <w:r>
-        <w:t xml:space="preserve">T_ID.' </w:t>
-      </w:r>
-    </w:p>
-    <w:p>
-      <w:r>
-        <w:t xml:space="preserve">ORDER BY </w:t>
-      </w:r>
-      <w:proofErr w:type="spellStart"/>
-      <w:r>
-        <w:t>Post_Time</w:t>
-      </w:r>
-      <w:proofErr w:type="spellEnd"/>
-      <w:r>
-        <w:t xml:space="preserve"> ASC </w:t>
-      </w:r>
-    </w:p>
-    <w:p>
-      <w:r>
-        <w:t>LIMIT '</w:t>
-      </w:r>
-      <w:proofErr w:type="gramStart"/>
-      <w:r>
-        <w:t>.(</w:t>
-      </w:r>
-      <w:proofErr w:type="gramEnd"/>
-      <w:r>
-        <w:t>($curpage-1)*$</w:t>
-      </w:r>
-      <w:proofErr w:type="spellStart"/>
-      <w:r>
-        <w:t>per_page</w:t>
-      </w:r>
-      <w:proofErr w:type="spellEnd"/>
-      <w:r>
-        <w:t>).','.$</w:t>
-      </w:r>
-      <w:proofErr w:type="spellStart"/>
-      <w:r>
-        <w:t>per_page</w:t>
-      </w:r>
-      <w:proofErr w:type="spellEnd"/>
-      <w:r>
-        <w:tab/>
+        <w:t>3)</w:t>
+      </w:r>
+    </w:p>
+    <w:p>
+      <w:r>
+        <w:t xml:space="preserve">SELECT Screen_Name </w:t>
+      </w:r>
+    </w:p>
+    <w:p>
+      <w:r>
+        <w:t xml:space="preserve">FROM User </w:t>
+      </w:r>
+    </w:p>
+    <w:p>
+      <w:r>
+        <w:t>WHERE Screen_Name LIKE "'. $username.'"</w:t>
       </w:r>
     </w:p>
     <w:p>
@@ -1252,73 +1109,8 @@
         <w:ind w:firstLine="720"/>
       </w:pPr>
       <w:r>
-        <w:t>This one does the same thing, but for an individual thread.</w:t>
-      </w:r>
-    </w:p>
-    <w:p/>
-    <w:p>
-      <w:r>
-        <w:t>3)</w:t>
-      </w:r>
-    </w:p>
-    <w:p>
-      <w:r>
-        <w:t xml:space="preserve">SELECT </w:t>
-      </w:r>
-      <w:proofErr w:type="spellStart"/>
-      <w:r>
-        <w:t>Screen_Name</w:t>
-      </w:r>
-      <w:proofErr w:type="spellEnd"/>
-      <w:r>
-        <w:t xml:space="preserve"> </w:t>
-      </w:r>
-    </w:p>
-    <w:p>
-      <w:r>
-        <w:t xml:space="preserve">FROM User </w:t>
-      </w:r>
-    </w:p>
-    <w:p>
-      <w:proofErr w:type="gramStart"/>
-      <w:r>
-        <w:t xml:space="preserve">WHERE </w:t>
-      </w:r>
-      <w:proofErr w:type="spellStart"/>
-      <w:r>
-        <w:t>Screen_Name</w:t>
-      </w:r>
-      <w:proofErr w:type="spellEnd"/>
-      <w:r>
-        <w:t xml:space="preserve"> LIKE "'.</w:t>
-      </w:r>
-      <w:proofErr w:type="gramEnd"/>
-      <w:r>
-        <w:t xml:space="preserve"> </w:t>
-      </w:r>
-      <w:proofErr w:type="gramStart"/>
-      <w:r>
-        <w:t>$username.'"</w:t>
-      </w:r>
-      <w:proofErr w:type="gramEnd"/>
-    </w:p>
-    <w:p>
-      <w:pPr>
-        <w:ind w:firstLine="720"/>
-      </w:pPr>
-      <w:proofErr w:type="gramStart"/>
-      <w:r>
-        <w:t>Used to check if a username is already in use in the database.</w:t>
-      </w:r>
-      <w:proofErr w:type="gramEnd"/>
-      <w:r>
-        <w:t xml:space="preserve">  </w:t>
-      </w:r>
-      <w:proofErr w:type="gramStart"/>
-      <w:r>
-        <w:t>Is left case insensitive to avoid confusion between similar names.</w:t>
-      </w:r>
-      <w:proofErr w:type="gramEnd"/>
+        <w:t>Used to check if a username is already in use in the database.  Is left case insensitive to avoid confusion between similar names.</w:t>
+      </w:r>
     </w:p>
     <w:sectPr>
       <w:pgSz w:w="12240" w:h="15840"/>

</xml_diff>

<commit_message>
removed most recent thread from user.php
it wasn't working and I don't have time to fix it
</commit_message>
<xml_diff>
--- a/Documentation.docx
+++ b/Documentation.docx
@@ -846,10 +846,91 @@
     </w:p>
     <w:p>
       <w:pPr>
+        <w:ind w:firstLine="360"/>
+      </w:pPr>
+    </w:p>
+    <w:p>
+      <w:pPr>
+        <w:ind w:firstLine="360"/>
+      </w:pPr>
+    </w:p>
+    <w:p>
+      <w:pPr>
+        <w:ind w:firstLine="360"/>
+        <w:jc w:val="center"/>
+      </w:pPr>
+      <w:r>
+        <w:lastRenderedPageBreak/>
+        <w:t>User Page:</w:t>
+      </w:r>
+    </w:p>
+    <w:p>
+      <w:pPr>
+        <w:ind w:firstLine="360"/>
+        <w:jc w:val="center"/>
+      </w:pPr>
+      <w:r>
+        <w:rPr>
+          <w:noProof/>
+          <w:lang w:eastAsia="ja-JP"/>
+        </w:rPr>
+        <w:drawing>
+          <wp:inline distT="0" distB="0" distL="0" distR="0">
+            <wp:extent cx="5486400" cy="2657475"/>
+            <wp:effectExtent l="19050" t="0" r="0" b="0"/>
+            <wp:docPr id="10" name="Picture 5" descr="Y:\public_html\CS-275-Project\screenshots\user.png"/>
+            <wp:cNvGraphicFramePr>
+              <a:graphicFrameLocks xmlns:a="http://schemas.openxmlformats.org/drawingml/2006/main" noChangeAspect="1"/>
+            </wp:cNvGraphicFramePr>
+            <a:graphic xmlns:a="http://schemas.openxmlformats.org/drawingml/2006/main">
+              <a:graphicData uri="http://schemas.openxmlformats.org/drawingml/2006/picture">
+                <pic:pic xmlns:pic="http://schemas.openxmlformats.org/drawingml/2006/picture">
+                  <pic:nvPicPr>
+                    <pic:cNvPr id="0" name="Picture 5" descr="Y:\public_html\CS-275-Project\screenshots\user.png"/>
+                    <pic:cNvPicPr>
+                      <a:picLocks noChangeAspect="1" noChangeArrowheads="1"/>
+                    </pic:cNvPicPr>
+                  </pic:nvPicPr>
+                  <pic:blipFill>
+                    <a:blip r:embed="rId10" cstate="print"/>
+                    <a:srcRect/>
+                    <a:stretch>
+                      <a:fillRect/>
+                    </a:stretch>
+                  </pic:blipFill>
+                  <pic:spPr bwMode="auto">
+                    <a:xfrm>
+                      <a:off x="0" y="0"/>
+                      <a:ext cx="5486400" cy="2657475"/>
+                    </a:xfrm>
+                    <a:prstGeom prst="rect">
+                      <a:avLst/>
+                    </a:prstGeom>
+                    <a:noFill/>
+                    <a:ln w="9525">
+                      <a:noFill/>
+                      <a:miter lim="800000"/>
+                      <a:headEnd/>
+                      <a:tailEnd/>
+                    </a:ln>
+                  </pic:spPr>
+                </pic:pic>
+              </a:graphicData>
+            </a:graphic>
+          </wp:inline>
+        </w:drawing>
+      </w:r>
+    </w:p>
+    <w:p>
+      <w:r>
+        <w:t>A page where users can see information pertaining to themselves or other users: screen name, join date, post count, most recent activity.  This page also allows users to change their password if they are logged in.</w:t>
+      </w:r>
+    </w:p>
+    <w:p>
+      <w:pPr>
         <w:pStyle w:val="Heading3"/>
       </w:pPr>
       <w:r>
-        <w:lastRenderedPageBreak/>
         <w:t>4. Implementation Details</w:t>
       </w:r>
     </w:p>
@@ -1035,6 +1116,7 @@
         <w:ind w:firstLine="720"/>
       </w:pPr>
       <w:r>
+        <w:lastRenderedPageBreak/>
         <w:t xml:space="preserve"> </w:t>
       </w:r>
       <w:r>
@@ -1110,6 +1192,42 @@
       </w:pPr>
       <w:r>
         <w:t>Used to check if a username is already in use in the database.  Is left case insensitive to avoid confusion between similar names.</w:t>
+      </w:r>
+    </w:p>
+    <w:p>
+      <w:pPr>
+        <w:ind w:firstLine="720"/>
+      </w:pPr>
+    </w:p>
+    <w:p>
+      <w:r>
+        <w:t>4)</w:t>
+      </w:r>
+    </w:p>
+    <w:p>
+      <w:r>
+        <w:t xml:space="preserve">SELECT Screen_Name, Join_Date, COUNT(*), MAX(Post.Last_Edit_Time) </w:t>
+      </w:r>
+    </w:p>
+    <w:p>
+      <w:r>
+        <w:t xml:space="preserve">FROM User NATURAL JOIN Post </w:t>
+      </w:r>
+    </w:p>
+    <w:p>
+      <w:r>
+        <w:t xml:space="preserve">WHERE U_ID ='.$U_ID.' </w:t>
+      </w:r>
+    </w:p>
+    <w:p>
+      <w:r>
+        <w:t>GROUP BY U_ID</w:t>
+      </w:r>
+    </w:p>
+    <w:p>
+      <w:r>
+        <w:tab/>
+        <w:t>Used on the user page to populate the information about each user.</w:t>
       </w:r>
     </w:p>
     <w:sectPr>

</xml_diff>

<commit_message>
last changes before upload
</commit_message>
<xml_diff>
--- a/Documentation.docx
+++ b/Documentation.docx
@@ -357,90 +357,11 @@
     <w:p>
       <w:pPr>
         <w:ind w:left="360"/>
-      </w:pPr>
-    </w:p>
-    <w:p>
-      <w:pPr>
-        <w:ind w:left="360"/>
-      </w:pPr>
-      <w:r>
-        <w:t>Our database can be accessed and edited from our website.</w:t>
-      </w:r>
-    </w:p>
-    <w:p>
-      <w:pPr>
-        <w:ind w:left="360"/>
-      </w:pPr>
-    </w:p>
-    <w:p>
-      <w:pPr>
-        <w:ind w:left="360"/>
-      </w:pPr>
-    </w:p>
-    <w:p>
-      <w:pPr>
-        <w:ind w:left="360"/>
-      </w:pPr>
-    </w:p>
-    <w:p>
-      <w:pPr>
-        <w:ind w:left="360"/>
-      </w:pPr>
-    </w:p>
-    <w:p>
-      <w:pPr>
-        <w:ind w:left="360"/>
-      </w:pPr>
-    </w:p>
-    <w:p>
-      <w:pPr>
-        <w:ind w:left="360"/>
-      </w:pPr>
-    </w:p>
-    <w:p>
-      <w:pPr>
-        <w:ind w:left="360"/>
-      </w:pPr>
-    </w:p>
-    <w:p>
-      <w:pPr>
-        <w:ind w:left="360"/>
-      </w:pPr>
-    </w:p>
-    <w:p>
-      <w:pPr>
-        <w:ind w:left="360"/>
-      </w:pPr>
-    </w:p>
-    <w:p>
-      <w:pPr>
-        <w:ind w:left="360"/>
-      </w:pPr>
-    </w:p>
-    <w:p>
-      <w:pPr>
-        <w:ind w:left="360"/>
-      </w:pPr>
-    </w:p>
-    <w:p>
-      <w:pPr>
-        <w:ind w:left="360"/>
-      </w:pPr>
-    </w:p>
-    <w:p>
-      <w:pPr>
-        <w:ind w:left="360"/>
-      </w:pPr>
-    </w:p>
-    <w:p>
-      <w:pPr>
-        <w:ind w:left="360"/>
-      </w:pPr>
-    </w:p>
-    <w:p>
-      <w:pPr>
-        <w:ind w:left="360"/>
-      </w:pPr>
+        <w:jc w:val="center"/>
+      </w:pPr>
+      <w:r>
+        <w:t>Screen Shots:</w:t>
+      </w:r>
     </w:p>
     <w:p>
       <w:pPr>
@@ -448,15 +369,8 @@
         <w:jc w:val="center"/>
       </w:pPr>
       <w:r>
-        <w:lastRenderedPageBreak/>
         <w:t>Homepage:</w:t>
       </w:r>
-    </w:p>
-    <w:p>
-      <w:pPr>
-        <w:ind w:left="360"/>
-        <w:jc w:val="center"/>
-      </w:pPr>
       <w:r>
         <w:drawing>
           <wp:inline distT="0" distB="0" distL="0" distR="0">
@@ -510,6 +424,7 @@
         <w:ind w:left="360"/>
       </w:pPr>
       <w:r>
+        <w:lastRenderedPageBreak/>
         <w:t>Each thread can be accessed from the table in the middle. Each thread’s number of posts and last post time are displayed. Users and guests can view threads by clicking on one of the thread titles. Only users can edit threads.</w:t>
       </w:r>
     </w:p>
@@ -605,29 +520,19 @@
     </w:p>
     <w:p>
       <w:pPr>
-        <w:ind w:left="360"/>
-      </w:pPr>
-    </w:p>
-    <w:p>
-      <w:pPr>
-        <w:ind w:left="360"/>
+        <w:ind w:left="360" w:firstLine="360"/>
       </w:pPr>
       <w:r>
         <w:t>If a guest wishes to create threads and posts, they may create a new account by clicking the link at the top right of the screen.</w:t>
       </w:r>
     </w:p>
-    <w:p>
-      <w:r>
-        <w:br w:type="page"/>
-      </w:r>
-    </w:p>
+    <w:p/>
     <w:p>
       <w:pPr>
         <w:ind w:left="360"/>
         <w:jc w:val="center"/>
       </w:pPr>
       <w:r>
-        <w:lastRenderedPageBreak/>
         <w:t>New user account page:</w:t>
       </w:r>
     </w:p>
@@ -693,6 +598,7 @@
         <w:ind w:left="360"/>
       </w:pPr>
       <w:r>
+        <w:lastRenderedPageBreak/>
         <w:t xml:space="preserve">Here, guests can enter their desired username and password. They </w:t>
       </w:r>
       <w:r>
@@ -704,12 +610,7 @@
     </w:p>
     <w:p>
       <w:pPr>
-        <w:ind w:left="360"/>
-      </w:pPr>
-    </w:p>
-    <w:p>
-      <w:pPr>
-        <w:ind w:left="360"/>
+        <w:ind w:left="360" w:firstLine="360"/>
       </w:pPr>
       <w:r>
         <w:t xml:space="preserve">Our website is stored on Oregon State’s Engineering website. Only the </w:t>
@@ -747,12 +648,7 @@
     </w:p>
     <w:p>
       <w:pPr>
-        <w:ind w:left="360"/>
-      </w:pPr>
-    </w:p>
-    <w:p>
-      <w:pPr>
-        <w:ind w:left="360"/>
+        <w:ind w:left="360" w:firstLine="360"/>
       </w:pPr>
       <w:r>
         <w:t>For security reasons, passwords are</w:t>
@@ -840,27 +736,19 @@
       <w:pPr>
         <w:ind w:firstLine="360"/>
       </w:pPr>
+      <w:proofErr w:type="gramStart"/>
       <w:r>
         <w:t>A simple page where a user enters a title for their thread and writes the first post.</w:t>
       </w:r>
-    </w:p>
-    <w:p>
-      <w:pPr>
-        <w:ind w:firstLine="360"/>
-      </w:pPr>
-    </w:p>
-    <w:p>
-      <w:pPr>
-        <w:ind w:firstLine="360"/>
-      </w:pPr>
-    </w:p>
+      <w:proofErr w:type="gramEnd"/>
+    </w:p>
+    <w:p/>
     <w:p>
       <w:pPr>
         <w:ind w:firstLine="360"/>
         <w:jc w:val="center"/>
       </w:pPr>
       <w:r>
-        <w:lastRenderedPageBreak/>
         <w:t>User Page:</w:t>
       </w:r>
     </w:p>
@@ -931,6 +819,7 @@
         <w:pStyle w:val="Heading3"/>
       </w:pPr>
       <w:r>
+        <w:lastRenderedPageBreak/>
         <w:t>4. Implementation Details</w:t>
       </w:r>
     </w:p>
@@ -1077,82 +966,586 @@
       </w:r>
     </w:p>
     <w:p>
-      <w:r>
-        <w:t>1)</w:t>
-      </w:r>
-    </w:p>
-    <w:p>
-      <w:r>
-        <w:t xml:space="preserve">'SELECT Thread.T_ID, Title, Creation_Time, COUNT(*), Screen_Name, MAX(Post.Last_Edit_Time) </w:t>
-      </w:r>
-    </w:p>
-    <w:p>
-      <w:r>
-        <w:t xml:space="preserve">FROM Thread, Post ,User </w:t>
-      </w:r>
-    </w:p>
-    <w:p>
-      <w:r>
-        <w:t xml:space="preserve">WHERE Thread.T_ID=Post.T_ID AND Thread.U_ID=User.U_ID </w:t>
-      </w:r>
-    </w:p>
-    <w:p>
-      <w:r>
-        <w:t xml:space="preserve">GROUP BY Thread.T_ID </w:t>
-      </w:r>
-    </w:p>
-    <w:p>
-      <w:r>
-        <w:t xml:space="preserve">ORDER BY MAX(Post.Last_Edit_Time) DESC </w:t>
-      </w:r>
-    </w:p>
-    <w:p>
-      <w:r>
-        <w:t>LIMIT '.(($curpage-1)*$per_page).','.$per_page</w:t>
-      </w:r>
+      <w:pPr>
+        <w:rPr>
+          <w:sz w:val="22"/>
+          <w:szCs w:val="22"/>
+        </w:rPr>
+      </w:pPr>
+      <w:r>
+        <w:rPr>
+          <w:sz w:val="22"/>
+          <w:szCs w:val="22"/>
+        </w:rPr>
+        <w:t xml:space="preserve">'SELECT </w:t>
+      </w:r>
+      <w:proofErr w:type="spellStart"/>
+      <w:r>
+        <w:rPr>
+          <w:sz w:val="22"/>
+          <w:szCs w:val="22"/>
+        </w:rPr>
+        <w:t>Thread.T_ID</w:t>
+      </w:r>
+      <w:proofErr w:type="spellEnd"/>
+      <w:r>
+        <w:rPr>
+          <w:sz w:val="22"/>
+          <w:szCs w:val="22"/>
+        </w:rPr>
+        <w:t xml:space="preserve">, Title, </w:t>
+      </w:r>
+      <w:proofErr w:type="spellStart"/>
+      <w:r>
+        <w:rPr>
+          <w:sz w:val="22"/>
+          <w:szCs w:val="22"/>
+        </w:rPr>
+        <w:t>Creation_Time</w:t>
+      </w:r>
+      <w:proofErr w:type="spellEnd"/>
+      <w:r>
+        <w:rPr>
+          <w:sz w:val="22"/>
+          <w:szCs w:val="22"/>
+        </w:rPr>
+        <w:t xml:space="preserve">, </w:t>
+      </w:r>
+      <w:proofErr w:type="gramStart"/>
+      <w:r>
+        <w:rPr>
+          <w:sz w:val="22"/>
+          <w:szCs w:val="22"/>
+        </w:rPr>
+        <w:t>COUNT(</w:t>
+      </w:r>
+      <w:proofErr w:type="gramEnd"/>
+      <w:r>
+        <w:rPr>
+          <w:sz w:val="22"/>
+          <w:szCs w:val="22"/>
+        </w:rPr>
+        <w:t xml:space="preserve">*), </w:t>
+      </w:r>
+      <w:proofErr w:type="spellStart"/>
+      <w:r>
+        <w:rPr>
+          <w:sz w:val="22"/>
+          <w:szCs w:val="22"/>
+        </w:rPr>
+        <w:t>Screen_Name</w:t>
+      </w:r>
+      <w:proofErr w:type="spellEnd"/>
+      <w:r>
+        <w:rPr>
+          <w:sz w:val="22"/>
+          <w:szCs w:val="22"/>
+        </w:rPr>
+        <w:t>, MAX(</w:t>
+      </w:r>
+      <w:proofErr w:type="spellStart"/>
+      <w:r>
+        <w:rPr>
+          <w:sz w:val="22"/>
+          <w:szCs w:val="22"/>
+        </w:rPr>
+        <w:t>Post.Last_Edit_Time</w:t>
+      </w:r>
+      <w:proofErr w:type="spellEnd"/>
+      <w:r>
+        <w:rPr>
+          <w:sz w:val="22"/>
+          <w:szCs w:val="22"/>
+        </w:rPr>
+        <w:t xml:space="preserve">) </w:t>
+      </w:r>
+    </w:p>
+    <w:p>
+      <w:pPr>
+        <w:rPr>
+          <w:sz w:val="22"/>
+          <w:szCs w:val="22"/>
+        </w:rPr>
+      </w:pPr>
+      <w:r>
+        <w:rPr>
+          <w:sz w:val="22"/>
+          <w:szCs w:val="22"/>
+        </w:rPr>
+        <w:t xml:space="preserve">FROM Thread, </w:t>
+      </w:r>
+      <w:proofErr w:type="gramStart"/>
+      <w:r>
+        <w:rPr>
+          <w:sz w:val="22"/>
+          <w:szCs w:val="22"/>
+        </w:rPr>
+        <w:t>Post ,User</w:t>
+      </w:r>
+      <w:proofErr w:type="gramEnd"/>
+      <w:r>
+        <w:rPr>
+          <w:sz w:val="22"/>
+          <w:szCs w:val="22"/>
+        </w:rPr>
+        <w:t xml:space="preserve"> </w:t>
+      </w:r>
+    </w:p>
+    <w:p>
+      <w:pPr>
+        <w:rPr>
+          <w:sz w:val="22"/>
+          <w:szCs w:val="22"/>
+        </w:rPr>
+      </w:pPr>
+      <w:r>
+        <w:rPr>
+          <w:sz w:val="22"/>
+          <w:szCs w:val="22"/>
+        </w:rPr>
+        <w:t xml:space="preserve">WHERE </w:t>
+      </w:r>
+      <w:proofErr w:type="spellStart"/>
+      <w:r>
+        <w:rPr>
+          <w:sz w:val="22"/>
+          <w:szCs w:val="22"/>
+        </w:rPr>
+        <w:t>Thread.T_ID</w:t>
+      </w:r>
+      <w:proofErr w:type="spellEnd"/>
+      <w:r>
+        <w:rPr>
+          <w:sz w:val="22"/>
+          <w:szCs w:val="22"/>
+        </w:rPr>
+        <w:t>=</w:t>
+      </w:r>
+      <w:proofErr w:type="spellStart"/>
+      <w:r>
+        <w:rPr>
+          <w:sz w:val="22"/>
+          <w:szCs w:val="22"/>
+        </w:rPr>
+        <w:t>Post.T_ID</w:t>
+      </w:r>
+      <w:proofErr w:type="spellEnd"/>
+      <w:r>
+        <w:rPr>
+          <w:sz w:val="22"/>
+          <w:szCs w:val="22"/>
+        </w:rPr>
+        <w:t xml:space="preserve"> AND </w:t>
+      </w:r>
+      <w:proofErr w:type="spellStart"/>
+      <w:r>
+        <w:rPr>
+          <w:sz w:val="22"/>
+          <w:szCs w:val="22"/>
+        </w:rPr>
+        <w:t>Thread.U_ID</w:t>
+      </w:r>
+      <w:proofErr w:type="spellEnd"/>
+      <w:r>
+        <w:rPr>
+          <w:sz w:val="22"/>
+          <w:szCs w:val="22"/>
+        </w:rPr>
+        <w:t>=</w:t>
+      </w:r>
+      <w:proofErr w:type="spellStart"/>
+      <w:r>
+        <w:rPr>
+          <w:sz w:val="22"/>
+          <w:szCs w:val="22"/>
+        </w:rPr>
+        <w:t>User.U_ID</w:t>
+      </w:r>
+      <w:proofErr w:type="spellEnd"/>
+      <w:r>
+        <w:rPr>
+          <w:sz w:val="22"/>
+          <w:szCs w:val="22"/>
+        </w:rPr>
+        <w:t xml:space="preserve"> </w:t>
+      </w:r>
+    </w:p>
+    <w:p>
+      <w:pPr>
+        <w:rPr>
+          <w:sz w:val="22"/>
+          <w:szCs w:val="22"/>
+        </w:rPr>
+      </w:pPr>
+      <w:r>
+        <w:rPr>
+          <w:sz w:val="22"/>
+          <w:szCs w:val="22"/>
+        </w:rPr>
+        <w:t xml:space="preserve">GROUP BY </w:t>
+      </w:r>
+      <w:proofErr w:type="spellStart"/>
+      <w:r>
+        <w:rPr>
+          <w:sz w:val="22"/>
+          <w:szCs w:val="22"/>
+        </w:rPr>
+        <w:t>Thread.T_ID</w:t>
+      </w:r>
+      <w:proofErr w:type="spellEnd"/>
+      <w:r>
+        <w:rPr>
+          <w:sz w:val="22"/>
+          <w:szCs w:val="22"/>
+        </w:rPr>
+        <w:t xml:space="preserve"> </w:t>
+      </w:r>
+    </w:p>
+    <w:p>
+      <w:pPr>
+        <w:rPr>
+          <w:sz w:val="22"/>
+          <w:szCs w:val="22"/>
+        </w:rPr>
+      </w:pPr>
+      <w:r>
+        <w:rPr>
+          <w:sz w:val="22"/>
+          <w:szCs w:val="22"/>
+        </w:rPr>
+        <w:t xml:space="preserve">ORDER BY </w:t>
+      </w:r>
+      <w:proofErr w:type="gramStart"/>
+      <w:r>
+        <w:rPr>
+          <w:sz w:val="22"/>
+          <w:szCs w:val="22"/>
+        </w:rPr>
+        <w:t>MAX(</w:t>
+      </w:r>
+      <w:proofErr w:type="spellStart"/>
+      <w:proofErr w:type="gramEnd"/>
+      <w:r>
+        <w:rPr>
+          <w:sz w:val="22"/>
+          <w:szCs w:val="22"/>
+        </w:rPr>
+        <w:t>Post.Last_Edit_Time</w:t>
+      </w:r>
+      <w:proofErr w:type="spellEnd"/>
+      <w:r>
+        <w:rPr>
+          <w:sz w:val="22"/>
+          <w:szCs w:val="22"/>
+        </w:rPr>
+        <w:t xml:space="preserve">) DESC </w:t>
+      </w:r>
+    </w:p>
+    <w:p>
+      <w:pPr>
+        <w:rPr>
+          <w:sz w:val="22"/>
+          <w:szCs w:val="22"/>
+        </w:rPr>
+      </w:pPr>
+      <w:r>
+        <w:rPr>
+          <w:sz w:val="22"/>
+          <w:szCs w:val="22"/>
+        </w:rPr>
+        <w:t>LIMIT '</w:t>
+      </w:r>
+      <w:proofErr w:type="gramStart"/>
+      <w:r>
+        <w:rPr>
+          <w:sz w:val="22"/>
+          <w:szCs w:val="22"/>
+        </w:rPr>
+        <w:t>.(</w:t>
+      </w:r>
+      <w:proofErr w:type="gramEnd"/>
+      <w:r>
+        <w:rPr>
+          <w:sz w:val="22"/>
+          <w:szCs w:val="22"/>
+        </w:rPr>
+        <w:t>($curpage-1)*$</w:t>
+      </w:r>
+      <w:proofErr w:type="spellStart"/>
+      <w:r>
+        <w:rPr>
+          <w:sz w:val="22"/>
+          <w:szCs w:val="22"/>
+        </w:rPr>
+        <w:t>per_page</w:t>
+      </w:r>
+      <w:proofErr w:type="spellEnd"/>
+      <w:r>
+        <w:rPr>
+          <w:sz w:val="22"/>
+          <w:szCs w:val="22"/>
+        </w:rPr>
+        <w:t>).','.$</w:t>
+      </w:r>
+      <w:proofErr w:type="spellStart"/>
+      <w:r>
+        <w:rPr>
+          <w:sz w:val="22"/>
+          <w:szCs w:val="22"/>
+        </w:rPr>
+        <w:t>per_page</w:t>
+      </w:r>
+      <w:proofErr w:type="spellEnd"/>
     </w:p>
     <w:p>
       <w:pPr>
         <w:ind w:firstLine="720"/>
       </w:pPr>
       <w:r>
-        <w:lastRenderedPageBreak/>
         <w:t xml:space="preserve"> </w:t>
       </w:r>
       <w:r>
-        <w:t>This query gets a list of rows for the table in the homepage.  The values of $curpage and $per_page control the pagination of the content, so only the entries needed for the current page are retrieved from the database.</w:t>
+        <w:t>This query gets a list of rows for the table in the homepage.  The values of $</w:t>
+      </w:r>
+      <w:proofErr w:type="spellStart"/>
+      <w:r>
+        <w:t>curpage</w:t>
+      </w:r>
+      <w:proofErr w:type="spellEnd"/>
+      <w:r>
+        <w:t xml:space="preserve"> and $</w:t>
+      </w:r>
+      <w:proofErr w:type="spellStart"/>
+      <w:r>
+        <w:t>per_page</w:t>
+      </w:r>
+      <w:proofErr w:type="spellEnd"/>
+      <w:r>
+        <w:t xml:space="preserve"> control the pagination of the content, so only the entries needed for the current page are retrieved from the database.</w:t>
       </w:r>
     </w:p>
     <w:p/>
     <w:p>
-      <w:r>
-        <w:t>2)</w:t>
-      </w:r>
-    </w:p>
-    <w:p>
-      <w:r>
-        <w:t xml:space="preserve">SELECT User.U_ID, P_Number, Screen_Name, Content, Post_Time, Last_Edit_Time </w:t>
-      </w:r>
-    </w:p>
-    <w:p>
-      <w:r>
+      <w:pPr>
+        <w:rPr>
+          <w:sz w:val="22"/>
+          <w:szCs w:val="22"/>
+        </w:rPr>
+      </w:pPr>
+      <w:r>
+        <w:rPr>
+          <w:sz w:val="22"/>
+          <w:szCs w:val="22"/>
+        </w:rPr>
+        <w:t xml:space="preserve">SELECT </w:t>
+      </w:r>
+      <w:proofErr w:type="spellStart"/>
+      <w:r>
+        <w:rPr>
+          <w:sz w:val="22"/>
+          <w:szCs w:val="22"/>
+        </w:rPr>
+        <w:t>User.U_ID</w:t>
+      </w:r>
+      <w:proofErr w:type="spellEnd"/>
+      <w:r>
+        <w:rPr>
+          <w:sz w:val="22"/>
+          <w:szCs w:val="22"/>
+        </w:rPr>
+        <w:t xml:space="preserve">, </w:t>
+      </w:r>
+      <w:proofErr w:type="spellStart"/>
+      <w:r>
+        <w:rPr>
+          <w:sz w:val="22"/>
+          <w:szCs w:val="22"/>
+        </w:rPr>
+        <w:t>P_Number</w:t>
+      </w:r>
+      <w:proofErr w:type="spellEnd"/>
+      <w:r>
+        <w:rPr>
+          <w:sz w:val="22"/>
+          <w:szCs w:val="22"/>
+        </w:rPr>
+        <w:t xml:space="preserve">, </w:t>
+      </w:r>
+      <w:proofErr w:type="spellStart"/>
+      <w:r>
+        <w:rPr>
+          <w:sz w:val="22"/>
+          <w:szCs w:val="22"/>
+        </w:rPr>
+        <w:t>Screen_Name</w:t>
+      </w:r>
+      <w:proofErr w:type="spellEnd"/>
+      <w:r>
+        <w:rPr>
+          <w:sz w:val="22"/>
+          <w:szCs w:val="22"/>
+        </w:rPr>
+        <w:t xml:space="preserve">, Content, </w:t>
+      </w:r>
+      <w:proofErr w:type="spellStart"/>
+      <w:r>
+        <w:rPr>
+          <w:sz w:val="22"/>
+          <w:szCs w:val="22"/>
+        </w:rPr>
+        <w:t>Post_Time</w:t>
+      </w:r>
+      <w:proofErr w:type="spellEnd"/>
+      <w:r>
+        <w:rPr>
+          <w:sz w:val="22"/>
+          <w:szCs w:val="22"/>
+        </w:rPr>
+        <w:t xml:space="preserve">, </w:t>
+      </w:r>
+      <w:proofErr w:type="spellStart"/>
+      <w:r>
+        <w:rPr>
+          <w:sz w:val="22"/>
+          <w:szCs w:val="22"/>
+        </w:rPr>
+        <w:t>Last_Edit_Time</w:t>
+      </w:r>
+      <w:proofErr w:type="spellEnd"/>
+      <w:r>
+        <w:rPr>
+          <w:sz w:val="22"/>
+          <w:szCs w:val="22"/>
+        </w:rPr>
+        <w:t xml:space="preserve"> </w:t>
+      </w:r>
+    </w:p>
+    <w:p>
+      <w:pPr>
+        <w:rPr>
+          <w:sz w:val="22"/>
+          <w:szCs w:val="22"/>
+        </w:rPr>
+      </w:pPr>
+      <w:r>
+        <w:rPr>
+          <w:sz w:val="22"/>
+          <w:szCs w:val="22"/>
+        </w:rPr>
         <w:t xml:space="preserve">FROM Post NATURAL JOIN User </w:t>
       </w:r>
     </w:p>
     <w:p>
-      <w:r>
-        <w:t xml:space="preserve">WHERE T_ID='.$T_ID.' </w:t>
-      </w:r>
-    </w:p>
-    <w:p>
-      <w:r>
-        <w:t xml:space="preserve">ORDER BY Post_Time ASC </w:t>
-      </w:r>
-    </w:p>
-    <w:p>
-      <w:r>
-        <w:t>LIMIT '.(($curpage-1)*$per_page).','.$per_page</w:t>
-      </w:r>
+      <w:pPr>
+        <w:rPr>
+          <w:sz w:val="22"/>
+          <w:szCs w:val="22"/>
+        </w:rPr>
+      </w:pPr>
+      <w:r>
+        <w:rPr>
+          <w:sz w:val="22"/>
+          <w:szCs w:val="22"/>
+        </w:rPr>
+        <w:t>WHERE T_ID='</w:t>
+      </w:r>
+      <w:proofErr w:type="gramStart"/>
+      <w:r>
+        <w:rPr>
+          <w:sz w:val="22"/>
+          <w:szCs w:val="22"/>
+        </w:rPr>
+        <w:t>.$</w:t>
+      </w:r>
+      <w:proofErr w:type="gramEnd"/>
+      <w:r>
+        <w:rPr>
+          <w:sz w:val="22"/>
+          <w:szCs w:val="22"/>
+        </w:rPr>
+        <w:t xml:space="preserve">T_ID.' </w:t>
+      </w:r>
+    </w:p>
+    <w:p>
+      <w:pPr>
+        <w:rPr>
+          <w:sz w:val="22"/>
+          <w:szCs w:val="22"/>
+        </w:rPr>
+      </w:pPr>
+      <w:r>
+        <w:rPr>
+          <w:sz w:val="22"/>
+          <w:szCs w:val="22"/>
+        </w:rPr>
+        <w:t xml:space="preserve">ORDER BY </w:t>
+      </w:r>
+      <w:proofErr w:type="spellStart"/>
+      <w:r>
+        <w:rPr>
+          <w:sz w:val="22"/>
+          <w:szCs w:val="22"/>
+        </w:rPr>
+        <w:t>Post_Time</w:t>
+      </w:r>
+      <w:proofErr w:type="spellEnd"/>
+      <w:r>
+        <w:rPr>
+          <w:sz w:val="22"/>
+          <w:szCs w:val="22"/>
+        </w:rPr>
+        <w:t xml:space="preserve"> ASC </w:t>
+      </w:r>
+    </w:p>
+    <w:p>
+      <w:r>
+        <w:rPr>
+          <w:sz w:val="22"/>
+          <w:szCs w:val="22"/>
+        </w:rPr>
+        <w:t>LIMIT '</w:t>
+      </w:r>
+      <w:proofErr w:type="gramStart"/>
+      <w:r>
+        <w:rPr>
+          <w:sz w:val="22"/>
+          <w:szCs w:val="22"/>
+        </w:rPr>
+        <w:t>.(</w:t>
+      </w:r>
+      <w:proofErr w:type="gramEnd"/>
+      <w:r>
+        <w:rPr>
+          <w:sz w:val="22"/>
+          <w:szCs w:val="22"/>
+        </w:rPr>
+        <w:t>($curpage-1)*$</w:t>
+      </w:r>
+      <w:proofErr w:type="spellStart"/>
+      <w:r>
+        <w:rPr>
+          <w:sz w:val="22"/>
+          <w:szCs w:val="22"/>
+        </w:rPr>
+        <w:t>per_page</w:t>
+      </w:r>
+      <w:proofErr w:type="spellEnd"/>
+      <w:r>
+        <w:rPr>
+          <w:sz w:val="22"/>
+          <w:szCs w:val="22"/>
+        </w:rPr>
+        <w:t>).','.$</w:t>
+      </w:r>
+      <w:proofErr w:type="spellStart"/>
+      <w:r>
+        <w:rPr>
+          <w:sz w:val="22"/>
+          <w:szCs w:val="22"/>
+        </w:rPr>
+        <w:t>per_page</w:t>
+      </w:r>
+      <w:proofErr w:type="spellEnd"/>
       <w:r>
         <w:tab/>
       </w:r>
@@ -1167,60 +1560,256 @@
     </w:p>
     <w:p/>
     <w:p>
-      <w:r>
-        <w:t>3)</w:t>
-      </w:r>
-    </w:p>
-    <w:p>
-      <w:r>
-        <w:t xml:space="preserve">SELECT Screen_Name </w:t>
-      </w:r>
-    </w:p>
-    <w:p>
-      <w:r>
+      <w:pPr>
+        <w:rPr>
+          <w:sz w:val="22"/>
+          <w:szCs w:val="22"/>
+        </w:rPr>
+      </w:pPr>
+      <w:r>
+        <w:rPr>
+          <w:sz w:val="22"/>
+          <w:szCs w:val="22"/>
+        </w:rPr>
+        <w:t xml:space="preserve">SELECT </w:t>
+      </w:r>
+      <w:proofErr w:type="spellStart"/>
+      <w:r>
+        <w:rPr>
+          <w:sz w:val="22"/>
+          <w:szCs w:val="22"/>
+        </w:rPr>
+        <w:t>Screen_Name</w:t>
+      </w:r>
+      <w:proofErr w:type="spellEnd"/>
+      <w:r>
+        <w:rPr>
+          <w:sz w:val="22"/>
+          <w:szCs w:val="22"/>
+        </w:rPr>
+        <w:t xml:space="preserve"> </w:t>
+      </w:r>
+    </w:p>
+    <w:p>
+      <w:pPr>
+        <w:rPr>
+          <w:sz w:val="22"/>
+          <w:szCs w:val="22"/>
+        </w:rPr>
+      </w:pPr>
+      <w:r>
+        <w:rPr>
+          <w:sz w:val="22"/>
+          <w:szCs w:val="22"/>
+        </w:rPr>
         <w:t xml:space="preserve">FROM User </w:t>
       </w:r>
     </w:p>
     <w:p>
-      <w:r>
-        <w:t>WHERE Screen_Name LIKE "'. $username.'"</w:t>
-      </w:r>
+      <w:pPr>
+        <w:rPr>
+          <w:sz w:val="22"/>
+          <w:szCs w:val="22"/>
+        </w:rPr>
+      </w:pPr>
+      <w:proofErr w:type="gramStart"/>
+      <w:r>
+        <w:rPr>
+          <w:sz w:val="22"/>
+          <w:szCs w:val="22"/>
+        </w:rPr>
+        <w:t xml:space="preserve">WHERE </w:t>
+      </w:r>
+      <w:proofErr w:type="spellStart"/>
+      <w:r>
+        <w:rPr>
+          <w:sz w:val="22"/>
+          <w:szCs w:val="22"/>
+        </w:rPr>
+        <w:t>Screen_Name</w:t>
+      </w:r>
+      <w:proofErr w:type="spellEnd"/>
+      <w:r>
+        <w:rPr>
+          <w:sz w:val="22"/>
+          <w:szCs w:val="22"/>
+        </w:rPr>
+        <w:t xml:space="preserve"> LIKE "'.</w:t>
+      </w:r>
+      <w:proofErr w:type="gramEnd"/>
+      <w:r>
+        <w:rPr>
+          <w:sz w:val="22"/>
+          <w:szCs w:val="22"/>
+        </w:rPr>
+        <w:t xml:space="preserve"> </w:t>
+      </w:r>
+      <w:proofErr w:type="gramStart"/>
+      <w:r>
+        <w:rPr>
+          <w:sz w:val="22"/>
+          <w:szCs w:val="22"/>
+        </w:rPr>
+        <w:t>$username.'"</w:t>
+      </w:r>
+      <w:proofErr w:type="gramEnd"/>
     </w:p>
     <w:p>
       <w:pPr>
         <w:ind w:firstLine="720"/>
       </w:pPr>
-      <w:r>
-        <w:t>Used to check if a username is already in use in the database.  Is left case insensitive to avoid confusion between similar names.</w:t>
-      </w:r>
-    </w:p>
-    <w:p>
-      <w:pPr>
-        <w:ind w:firstLine="720"/>
-      </w:pPr>
-    </w:p>
-    <w:p>
-      <w:r>
-        <w:t>4)</w:t>
-      </w:r>
-    </w:p>
-    <w:p>
-      <w:r>
-        <w:t xml:space="preserve">SELECT Screen_Name, Join_Date, COUNT(*), MAX(Post.Last_Edit_Time) </w:t>
-      </w:r>
-    </w:p>
-    <w:p>
-      <w:r>
+      <w:proofErr w:type="gramStart"/>
+      <w:r>
+        <w:t>Used to check if a username is already in use in the database.</w:t>
+      </w:r>
+      <w:proofErr w:type="gramEnd"/>
+      <w:r>
+        <w:t xml:space="preserve">  </w:t>
+      </w:r>
+      <w:proofErr w:type="gramStart"/>
+      <w:r>
+        <w:t>Is left case insensitive to avoid confusion between similar names.</w:t>
+      </w:r>
+      <w:proofErr w:type="gramEnd"/>
+    </w:p>
+    <w:p/>
+    <w:p>
+      <w:pPr>
+        <w:rPr>
+          <w:sz w:val="22"/>
+          <w:szCs w:val="22"/>
+        </w:rPr>
+      </w:pPr>
+      <w:r>
+        <w:rPr>
+          <w:sz w:val="22"/>
+          <w:szCs w:val="22"/>
+        </w:rPr>
+        <w:t xml:space="preserve">SELECT </w:t>
+      </w:r>
+      <w:proofErr w:type="spellStart"/>
+      <w:r>
+        <w:rPr>
+          <w:sz w:val="22"/>
+          <w:szCs w:val="22"/>
+        </w:rPr>
+        <w:t>Screen_Name</w:t>
+      </w:r>
+      <w:proofErr w:type="spellEnd"/>
+      <w:r>
+        <w:rPr>
+          <w:sz w:val="22"/>
+          <w:szCs w:val="22"/>
+        </w:rPr>
+        <w:t xml:space="preserve">, </w:t>
+      </w:r>
+      <w:proofErr w:type="spellStart"/>
+      <w:r>
+        <w:rPr>
+          <w:sz w:val="22"/>
+          <w:szCs w:val="22"/>
+        </w:rPr>
+        <w:t>Join_Date</w:t>
+      </w:r>
+      <w:proofErr w:type="spellEnd"/>
+      <w:r>
+        <w:rPr>
+          <w:sz w:val="22"/>
+          <w:szCs w:val="22"/>
+        </w:rPr>
+        <w:t xml:space="preserve">, </w:t>
+      </w:r>
+      <w:proofErr w:type="gramStart"/>
+      <w:r>
+        <w:rPr>
+          <w:sz w:val="22"/>
+          <w:szCs w:val="22"/>
+        </w:rPr>
+        <w:t>COUNT(</w:t>
+      </w:r>
+      <w:proofErr w:type="gramEnd"/>
+      <w:r>
+        <w:rPr>
+          <w:sz w:val="22"/>
+          <w:szCs w:val="22"/>
+        </w:rPr>
+        <w:t>*), MAX(</w:t>
+      </w:r>
+      <w:proofErr w:type="spellStart"/>
+      <w:r>
+        <w:rPr>
+          <w:sz w:val="22"/>
+          <w:szCs w:val="22"/>
+        </w:rPr>
+        <w:t>Post.Last_Edit_Time</w:t>
+      </w:r>
+      <w:proofErr w:type="spellEnd"/>
+      <w:r>
+        <w:rPr>
+          <w:sz w:val="22"/>
+          <w:szCs w:val="22"/>
+        </w:rPr>
+        <w:t xml:space="preserve">) </w:t>
+      </w:r>
+    </w:p>
+    <w:p>
+      <w:pPr>
+        <w:rPr>
+          <w:sz w:val="22"/>
+          <w:szCs w:val="22"/>
+        </w:rPr>
+      </w:pPr>
+      <w:r>
+        <w:rPr>
+          <w:sz w:val="22"/>
+          <w:szCs w:val="22"/>
+        </w:rPr>
         <w:t xml:space="preserve">FROM User NATURAL JOIN Post </w:t>
       </w:r>
     </w:p>
     <w:p>
-      <w:r>
-        <w:t xml:space="preserve">WHERE U_ID ='.$U_ID.' </w:t>
-      </w:r>
-    </w:p>
-    <w:p>
-      <w:r>
+      <w:pPr>
+        <w:rPr>
+          <w:sz w:val="22"/>
+          <w:szCs w:val="22"/>
+        </w:rPr>
+      </w:pPr>
+      <w:r>
+        <w:rPr>
+          <w:sz w:val="22"/>
+          <w:szCs w:val="22"/>
+        </w:rPr>
+        <w:t>WHERE U_ID ='</w:t>
+      </w:r>
+      <w:proofErr w:type="gramStart"/>
+      <w:r>
+        <w:rPr>
+          <w:sz w:val="22"/>
+          <w:szCs w:val="22"/>
+        </w:rPr>
+        <w:t>.$</w:t>
+      </w:r>
+      <w:proofErr w:type="gramEnd"/>
+      <w:r>
+        <w:rPr>
+          <w:sz w:val="22"/>
+          <w:szCs w:val="22"/>
+        </w:rPr>
+        <w:t xml:space="preserve">U_ID.' </w:t>
+      </w:r>
+    </w:p>
+    <w:p>
+      <w:pPr>
+        <w:rPr>
+          <w:sz w:val="22"/>
+          <w:szCs w:val="22"/>
+        </w:rPr>
+      </w:pPr>
+      <w:r>
+        <w:rPr>
+          <w:sz w:val="22"/>
+          <w:szCs w:val="22"/>
+        </w:rPr>
         <w:t>GROUP BY U_ID</w:t>
       </w:r>
     </w:p>
@@ -1230,6 +1819,75 @@
         <w:t>Used on the user page to populate the information about each user.</w:t>
       </w:r>
     </w:p>
+    <w:p>
+      <w:pPr>
+        <w:rPr>
+          <w:rFonts w:ascii="Arial" w:hAnsi="Arial" w:cs="Arial"/>
+          <w:b/>
+          <w:bCs/>
+          <w:sz w:val="26"/>
+          <w:szCs w:val="26"/>
+        </w:rPr>
+      </w:pPr>
+    </w:p>
+    <w:p>
+      <w:pPr>
+        <w:pStyle w:val="Heading3"/>
+      </w:pPr>
+      <w:r>
+        <w:lastRenderedPageBreak/>
+        <w:t>5. Evaluation</w:t>
+      </w:r>
+    </w:p>
+    <w:p>
+      <w:r>
+        <w:t>The UI of the Super Forum is clean and simple. From the home page onward, the functionality of the forum is presented to the user in a way that they can understand. For example, there is a login form at the top of the website on every page in order for the user to be able to login to his/her account at any time. If the user does not have an account, they can create one via a link up top.</w:t>
+      </w:r>
+    </w:p>
+    <w:p>
+      <w:r>
+        <w:t>One of the reasons why our forum functions so effectively is because of error checking and the ability to handle errors. If a user attempts to create an account with the same name as another user, or if the forum cannot connect to the database, an error message is displayed to the user. This makes our forum much more user friendly, as in many cases other websites may simply crash when something goes wrong because they do not check for errors.</w:t>
+      </w:r>
+    </w:p>
+    <w:p/>
+    <w:p>
+      <w:pPr>
+        <w:pStyle w:val="Heading3"/>
+      </w:pPr>
+      <w:r>
+        <w:t>6. Future Work</w:t>
+      </w:r>
+    </w:p>
+    <w:p>
+      <w:r>
+        <w:t>Mike and Chris’s Super Forum is a very basic forum, and has plenty of room for further development. For example, we could add a number of attributes to user accounts. Users on more developed forums typically have avatar images, rankings (based on how much they have contributed to the forum), and signatures that appear below each of their posts.</w:t>
+      </w:r>
+    </w:p>
+    <w:p>
+      <w:r>
+        <w:t>One crucial feature our forum lacks is sub-threads, or threads within other threads. For example, a “Calzone” thread could be placed under a more arbitrary “Food” thread. For the time being, our forum only supports basic threads that are accessed from the homepage.</w:t>
+      </w:r>
+    </w:p>
+    <w:p/>
+    <w:p>
+      <w:pPr>
+        <w:pStyle w:val="Heading3"/>
+      </w:pPr>
+      <w:r>
+        <w:t>7. Lessons Learned</w:t>
+      </w:r>
+    </w:p>
+    <w:p>
+      <w:r>
+        <w:t xml:space="preserve">One of the challenges of making a web forum is providing different functionality based off of whether the user is logged in or not. In other words, we needed our forum to keep track of whether or not the user is logged in at any given point in time. By implementing a header and footer for every page of our forum, we were able to allow users to login and logout of the forum at any given time. We were able to keep track of user information from page to page by creating sessions using PHP. Not only did this allow us to provide more functionality to those with accounts than those without, but it also empowered us to do all kinds of things. For example, viewing information about specific users, viewing specific threads, and editing and deleting posts. </w:t>
+      </w:r>
+    </w:p>
+    <w:p>
+      <w:r>
+        <w:t>If we were to do this project again, we would do more work together and less work from remote locations. This would assure that we both have the same vision of what our forum will specifically be, and what functionality it will provide.</w:t>
+      </w:r>
+    </w:p>
+    <w:p/>
     <w:sectPr>
       <w:pgSz w:w="12240" w:h="15840"/>
       <w:pgMar w:top="1440" w:right="1800" w:bottom="1440" w:left="1800" w:header="720" w:footer="720" w:gutter="0"/>

</xml_diff>